<commit_message>
done syn before done apr
</commit_message>
<xml_diff>
--- a/N260XXXXX.docx
+++ b/N260XXXXX.docx
@@ -1,6 +1,6 @@
 
 <file path=word/document.xml><?xml version="1.0" encoding="utf-8"?>
-<w:document xmlns:wpc="http://schemas.microsoft.com/office/word/2010/wordprocessingCanvas" xmlns:cx="http://schemas.microsoft.com/office/drawing/2014/chartex" xmlns:cx1="http://schemas.microsoft.com/office/drawing/2015/9/8/chartex" xmlns:cx2="http://schemas.microsoft.com/office/drawing/2015/10/21/chartex" xmlns:cx3="http://schemas.microsoft.com/office/drawing/2016/5/9/chartex" xmlns:cx4="http://schemas.microsoft.com/office/drawing/2016/5/10/chartex" xmlns:cx5="http://schemas.microsoft.com/office/drawing/2016/5/11/chartex" xmlns:cx6="http://schemas.microsoft.com/office/drawing/2016/5/12/chartex" xmlns:cx7="http://schemas.microsoft.com/office/drawing/2016/5/13/chartex" xmlns:cx8="http://schemas.microsoft.com/office/drawing/2016/5/14/chartex" xmlns:mc="http://schemas.openxmlformats.org/markup-compatibility/2006" xmlns:aink="http://schemas.microsoft.com/office/drawing/2016/ink" xmlns:am3d="http://schemas.microsoft.com/office/drawing/2017/model3d" xmlns:o="urn:schemas-microsoft-com:office:office" xmlns:r="http://schemas.openxmlformats.org/officeDocument/2006/relationships" xmlns:m="http://schemas.openxmlformats.org/officeDocument/2006/math" xmlns:v="urn:schemas-microsoft-com:vml" xmlns:wp14="http://schemas.microsoft.com/office/word/2010/wordprocessingDrawing" xmlns:wp="http://schemas.openxmlformats.org/drawingml/2006/wordprocessingDrawing" xmlns:w10="urn:schemas-microsoft-com:office:word" xmlns:w="http://schemas.openxmlformats.org/wordprocessingml/2006/main" xmlns:w14="http://schemas.microsoft.com/office/word/2010/wordml" xmlns:w15="http://schemas.microsoft.com/office/word/2012/wordml" xmlns:w16cid="http://schemas.microsoft.com/office/word/2016/wordml/cid" xmlns:w16se="http://schemas.microsoft.com/office/word/2015/wordml/symex" xmlns:wpg="http://schemas.microsoft.com/office/word/2010/wordprocessingGroup" xmlns:wpi="http://schemas.microsoft.com/office/word/2010/wordprocessingInk" xmlns:wne="http://schemas.microsoft.com/office/word/2006/wordml" xmlns:wps="http://schemas.microsoft.com/office/word/2010/wordprocessingShape" mc:Ignorable="w14 w15 w16se w16cid wp14">
+<w:document xmlns:wpc="http://schemas.microsoft.com/office/word/2010/wordprocessingCanvas" xmlns:cx="http://schemas.microsoft.com/office/drawing/2014/chartex" xmlns:mc="http://schemas.openxmlformats.org/markup-compatibility/2006" xmlns:o="urn:schemas-microsoft-com:office:office" xmlns:r="http://schemas.openxmlformats.org/officeDocument/2006/relationships" xmlns:m="http://schemas.openxmlformats.org/officeDocument/2006/math" xmlns:v="urn:schemas-microsoft-com:vml" xmlns:wp14="http://schemas.microsoft.com/office/word/2010/wordprocessingDrawing" xmlns:wp="http://schemas.openxmlformats.org/drawingml/2006/wordprocessingDrawing" xmlns:w10="urn:schemas-microsoft-com:office:word" xmlns:w="http://schemas.openxmlformats.org/wordprocessingml/2006/main" xmlns:w14="http://schemas.microsoft.com/office/word/2010/wordml" xmlns:w15="http://schemas.microsoft.com/office/word/2012/wordml" xmlns:w16se="http://schemas.microsoft.com/office/word/2015/wordml/symex" xmlns:wpg="http://schemas.microsoft.com/office/word/2010/wordprocessingGroup" xmlns:wpi="http://schemas.microsoft.com/office/word/2010/wordprocessingInk" xmlns:wne="http://schemas.microsoft.com/office/word/2006/wordml" xmlns:wps="http://schemas.microsoft.com/office/word/2010/wordprocessingShape" mc:Ignorable="w14 w15 w16se wp14">
   <w:body>
     <w:p>
       <w:pPr>
@@ -83,8 +83,6 @@
           <w:szCs w:val="52"/>
         </w:rPr>
       </w:pPr>
-      <w:bookmarkStart w:id="0" w:name="_GoBack"/>
-      <w:bookmarkEnd w:id="0"/>
     </w:p>
     <w:p>
       <w:pPr>
@@ -229,7 +227,7 @@
           <w:id w:val="1047266893"/>
           <w:lock w:val="sdtLocked"/>
           <w14:checkbox>
-            <w14:checked w14:val="0"/>
+            <w14:checked w14:val="1"/>
             <w14:checkedState w14:val="00FE" w14:font="Wingdings"/>
             <w14:uncheckedState w14:val="00A8" w14:font="Wingdings"/>
           </w14:checkbox>
@@ -242,7 +240,7 @@
               <w:sz w:val="32"/>
               <w:szCs w:val="32"/>
             </w:rPr>
-            <w:sym w:font="Wingdings" w:char="F0A8"/>
+            <w:sym w:font="Wingdings" w:char="F0FE"/>
           </w:r>
         </w:sdtContent>
       </w:sdt>
@@ -290,7 +288,7 @@
           <w:id w:val="-310704904"/>
           <w:lock w:val="sdtLocked"/>
           <w14:checkbox>
-            <w14:checked w14:val="0"/>
+            <w14:checked w14:val="1"/>
             <w14:checkedState w14:val="00FE" w14:font="Wingdings"/>
             <w14:uncheckedState w14:val="00A8" w14:font="Wingdings"/>
           </w14:checkbox>
@@ -303,7 +301,7 @@
               <w:sz w:val="32"/>
               <w:szCs w:val="32"/>
             </w:rPr>
-            <w:sym w:font="Wingdings" w:char="F0A8"/>
+            <w:sym w:font="Wingdings" w:char="F0FE"/>
           </w:r>
         </w:sdtContent>
       </w:sdt>
@@ -367,7 +365,7 @@
           <w:id w:val="1629045502"/>
           <w:lock w:val="sdtLocked"/>
           <w14:checkbox>
-            <w14:checked w14:val="0"/>
+            <w14:checked w14:val="1"/>
             <w14:checkedState w14:val="00FE" w14:font="Wingdings"/>
             <w14:uncheckedState w14:val="00A8" w14:font="Wingdings"/>
           </w14:checkbox>
@@ -380,7 +378,7 @@
               <w:sz w:val="32"/>
               <w:szCs w:val="32"/>
             </w:rPr>
-            <w:sym w:font="Wingdings" w:char="F0A8"/>
+            <w:sym w:font="Wingdings" w:char="F0FE"/>
           </w:r>
         </w:sdtContent>
       </w:sdt>
@@ -428,7 +426,7 @@
           <w:id w:val="2034380334"/>
           <w:lock w:val="sdtLocked"/>
           <w14:checkbox>
-            <w14:checked w14:val="0"/>
+            <w14:checked w14:val="1"/>
             <w14:checkedState w14:val="00FE" w14:font="Wingdings"/>
             <w14:uncheckedState w14:val="00A8" w14:font="Wingdings"/>
           </w14:checkbox>
@@ -441,7 +439,7 @@
               <w:sz w:val="32"/>
               <w:szCs w:val="32"/>
             </w:rPr>
-            <w:sym w:font="Wingdings" w:char="F0A8"/>
+            <w:sym w:font="Wingdings" w:char="F0FE"/>
           </w:r>
         </w:sdtContent>
       </w:sdt>
@@ -496,7 +494,7 @@
           </w:rPr>
           <w:id w:val="-1929650781"/>
           <w14:checkbox>
-            <w14:checked w14:val="0"/>
+            <w14:checked w14:val="1"/>
             <w14:checkedState w14:val="00FE" w14:font="Wingdings"/>
             <w14:uncheckedState w14:val="00A8" w14:font="Wingdings"/>
           </w14:checkbox>
@@ -509,7 +507,7 @@
               <w:sz w:val="32"/>
               <w:szCs w:val="32"/>
             </w:rPr>
-            <w:sym w:font="Wingdings" w:char="F0A8"/>
+            <w:sym w:font="Wingdings" w:char="F0FE"/>
           </w:r>
         </w:sdtContent>
       </w:sdt>
@@ -610,15 +608,23 @@
           <w:sz w:val="36"/>
           <w:szCs w:val="36"/>
         </w:rPr>
-        <w:t xml:space="preserve">___________ </w:t>
+        <w:t>_____</w:t>
       </w:r>
       <w:r>
         <w:rPr>
-          <w:rFonts w:ascii="Times New Roman" w:hAnsi="Times New Roman" w:cs="Times New Roman"/>
+          <w:rFonts w:ascii="Times New Roman" w:hAnsi="Times New Roman" w:cs="Times New Roman" w:hint="eastAsia"/>
           <w:sz w:val="36"/>
           <w:szCs w:val="36"/>
         </w:rPr>
-        <w:t xml:space="preserve">  ___________</w:t>
+        <w:t>杜冠勳</w:t>
+      </w:r>
+      <w:r>
+        <w:rPr>
+          <w:rFonts w:ascii="Times New Roman" w:hAnsi="Times New Roman" w:cs="Times New Roman"/>
+          <w:sz w:val="36"/>
+          <w:szCs w:val="36"/>
+        </w:rPr>
+        <w:t>___________</w:t>
       </w:r>
     </w:p>
     <w:p>
@@ -645,12 +651,3531 @@
           <w:szCs w:val="36"/>
         </w:rPr>
         <w:tab/>
-        <w:t>___________   ___________</w:t>
+        <w:t>_____</w:t>
       </w:r>
+      <w:r>
+        <w:rPr>
+          <w:rFonts w:ascii="Times New Roman" w:hAnsi="Times New Roman" w:cs="Times New Roman" w:hint="eastAsia"/>
+          <w:sz w:val="36"/>
+          <w:szCs w:val="36"/>
+        </w:rPr>
+        <w:t>N26094883</w:t>
+      </w:r>
+      <w:r>
+        <w:rPr>
+          <w:rFonts w:ascii="Times New Roman" w:hAnsi="Times New Roman" w:cs="Times New Roman"/>
+          <w:sz w:val="36"/>
+          <w:szCs w:val="36"/>
+        </w:rPr>
+        <w:t xml:space="preserve"> ___________</w:t>
+      </w:r>
+    </w:p>
+    <w:p>
+      <w:pPr>
+        <w:rPr>
+          <w:rFonts w:ascii="Times New Roman" w:hAnsi="Times New Roman" w:cs="Times New Roman"/>
+          <w:sz w:val="36"/>
+          <w:szCs w:val="36"/>
+        </w:rPr>
+      </w:pPr>
+      <w:r>
+        <w:rPr>
+          <w:rFonts w:ascii="Times New Roman" w:hAnsi="Times New Roman" w:cs="Times New Roman"/>
+          <w:sz w:val="36"/>
+          <w:szCs w:val="36"/>
+        </w:rPr>
+        <w:br w:type="page"/>
+      </w:r>
+    </w:p>
+    <w:tbl>
+      <w:tblPr>
+        <w:tblStyle w:val="a8"/>
+        <w:tblW w:w="0" w:type="auto"/>
+        <w:tblLook w:val="04A0" w:firstRow="1" w:lastRow="0" w:firstColumn="1" w:lastColumn="0" w:noHBand="0" w:noVBand="1"/>
+      </w:tblPr>
+      <w:tblGrid>
+        <w:gridCol w:w="10790"/>
+      </w:tblGrid>
+      <w:tr>
+        <w:tc>
+          <w:tcPr>
+            <w:tcW w:w="10790" w:type="dxa"/>
+          </w:tcPr>
+          <w:p>
+            <w:pPr>
+              <w:pStyle w:val="a3"/>
+              <w:jc w:val="center"/>
+              <w:rPr>
+                <w:rFonts w:ascii="Times New Roman" w:hAnsi="Times New Roman" w:cs="Times New Roman"/>
+                <w:sz w:val="36"/>
+                <w:szCs w:val="36"/>
+              </w:rPr>
+            </w:pPr>
+            <w:r>
+              <w:rPr>
+                <w:rFonts w:ascii="Times New Roman" w:hAnsi="Times New Roman" w:cs="Times New Roman"/>
+                <w:sz w:val="36"/>
+                <w:szCs w:val="36"/>
+              </w:rPr>
+              <w:lastRenderedPageBreak/>
+              <w:t>C</w:t>
+            </w:r>
+            <w:r>
+              <w:rPr>
+                <w:rFonts w:ascii="Times New Roman" w:hAnsi="Times New Roman" w:cs="Times New Roman" w:hint="eastAsia"/>
+                <w:sz w:val="36"/>
+                <w:szCs w:val="36"/>
+              </w:rPr>
+              <w:t xml:space="preserve">ache </w:t>
+            </w:r>
+            <w:r>
+              <w:rPr>
+                <w:rFonts w:ascii="Times New Roman" w:hAnsi="Times New Roman" w:cs="Times New Roman" w:hint="eastAsia"/>
+                <w:sz w:val="36"/>
+                <w:szCs w:val="36"/>
+              </w:rPr>
+              <w:t>架構</w:t>
+            </w:r>
+          </w:p>
+        </w:tc>
+      </w:tr>
+      <w:tr>
+        <w:trPr>
+          <w:trHeight w:val="9431"/>
+        </w:trPr>
+        <w:tc>
+          <w:tcPr>
+            <w:tcW w:w="10790" w:type="dxa"/>
+          </w:tcPr>
+          <w:p>
+            <w:pPr>
+              <w:pStyle w:val="a3"/>
+              <w:jc w:val="center"/>
+              <w:rPr>
+                <w:rFonts w:ascii="Times New Roman" w:hAnsi="Times New Roman" w:cs="Times New Roman"/>
+                <w:sz w:val="36"/>
+                <w:szCs w:val="36"/>
+              </w:rPr>
+            </w:pPr>
+            <w:bookmarkStart w:id="0" w:name="_GoBack"/>
+            <w:bookmarkEnd w:id="0"/>
+          </w:p>
+        </w:tc>
+      </w:tr>
+    </w:tbl>
+    <w:p>
+      <w:pPr>
+        <w:pStyle w:val="a3"/>
+        <w:rPr>
+          <w:rFonts w:ascii="Times New Roman" w:hAnsi="Times New Roman" w:cs="Times New Roman"/>
+          <w:sz w:val="36"/>
+          <w:szCs w:val="36"/>
+        </w:rPr>
+      </w:pPr>
+    </w:p>
+    <w:p>
+      <w:pPr>
+        <w:pStyle w:val="a3"/>
+        <w:rPr>
+          <w:rFonts w:ascii="Times New Roman" w:hAnsi="Times New Roman" w:cs="Times New Roman"/>
+          <w:sz w:val="36"/>
+          <w:szCs w:val="36"/>
+        </w:rPr>
+      </w:pPr>
+    </w:p>
+    <w:p>
+      <w:pPr>
+        <w:pStyle w:val="a3"/>
+        <w:rPr>
+          <w:rFonts w:ascii="Times New Roman" w:hAnsi="Times New Roman" w:cs="Times New Roman"/>
+          <w:sz w:val="36"/>
+          <w:szCs w:val="36"/>
+        </w:rPr>
+      </w:pPr>
+    </w:p>
+    <w:p>
+      <w:pPr>
+        <w:pStyle w:val="a3"/>
+        <w:rPr>
+          <w:rFonts w:ascii="Times New Roman" w:hAnsi="Times New Roman" w:cs="Times New Roman" w:hint="eastAsia"/>
+          <w:sz w:val="36"/>
+          <w:szCs w:val="36"/>
+        </w:rPr>
+      </w:pPr>
+    </w:p>
+    <w:p>
+      <w:pPr>
+        <w:rPr>
+          <w:rFonts w:ascii="Times New Roman" w:hAnsi="Times New Roman" w:cs="Times New Roman"/>
+          <w:sz w:val="36"/>
+          <w:szCs w:val="36"/>
+        </w:rPr>
+      </w:pPr>
+      <w:r>
+        <w:rPr>
+          <w:rFonts w:ascii="Times New Roman" w:hAnsi="Times New Roman" w:cs="Times New Roman"/>
+          <w:sz w:val="36"/>
+          <w:szCs w:val="36"/>
+        </w:rPr>
+        <w:br w:type="page"/>
+      </w:r>
+    </w:p>
+    <w:p>
+      <w:pPr>
+        <w:rPr>
+          <w:rFonts w:ascii="Times New Roman" w:hAnsi="Times New Roman" w:cs="Times New Roman"/>
+          <w:sz w:val="36"/>
+          <w:szCs w:val="36"/>
+        </w:rPr>
+      </w:pPr>
+    </w:p>
+    <w:p>
+      <w:pPr>
+        <w:rPr>
+          <w:rFonts w:ascii="Times New Roman" w:hAnsi="Times New Roman" w:cs="Times New Roman"/>
+          <w:sz w:val="36"/>
+          <w:szCs w:val="36"/>
+        </w:rPr>
+      </w:pPr>
+    </w:p>
+    <w:tbl>
+      <w:tblPr>
+        <w:tblStyle w:val="a8"/>
+        <w:tblW w:w="0" w:type="auto"/>
+        <w:tblLook w:val="04A0" w:firstRow="1" w:lastRow="0" w:firstColumn="1" w:lastColumn="0" w:noHBand="0" w:noVBand="1"/>
+      </w:tblPr>
+      <w:tblGrid>
+        <w:gridCol w:w="1329"/>
+        <w:gridCol w:w="9461"/>
+      </w:tblGrid>
+      <w:tr>
+        <w:tc>
+          <w:tcPr>
+            <w:tcW w:w="10790" w:type="dxa"/>
+            <w:gridSpan w:val="2"/>
+          </w:tcPr>
+          <w:p>
+            <w:pPr>
+              <w:pStyle w:val="a3"/>
+              <w:jc w:val="center"/>
+              <w:rPr>
+                <w:rFonts w:ascii="Times New Roman" w:hAnsi="Times New Roman" w:cs="Times New Roman" w:hint="eastAsia"/>
+                <w:sz w:val="36"/>
+                <w:szCs w:val="36"/>
+              </w:rPr>
+            </w:pPr>
+            <w:r>
+              <w:rPr>
+                <w:rFonts w:ascii="Times New Roman" w:hAnsi="Times New Roman" w:cs="Times New Roman" w:hint="eastAsia"/>
+                <w:sz w:val="36"/>
+                <w:szCs w:val="36"/>
+              </w:rPr>
+              <w:t>合成結果</w:t>
+            </w:r>
+            <w:r>
+              <w:rPr>
+                <w:rFonts w:ascii="Times New Roman" w:hAnsi="Times New Roman" w:cs="Times New Roman" w:hint="eastAsia"/>
+                <w:sz w:val="36"/>
+                <w:szCs w:val="36"/>
+              </w:rPr>
+              <w:t>(8</w:t>
+            </w:r>
+            <w:r>
+              <w:rPr>
+                <w:rFonts w:ascii="Times New Roman" w:hAnsi="Times New Roman" w:cs="Times New Roman"/>
+                <w:sz w:val="36"/>
+                <w:szCs w:val="36"/>
+              </w:rPr>
+              <w:t>ns</w:t>
+            </w:r>
+            <w:r>
+              <w:rPr>
+                <w:rFonts w:ascii="Times New Roman" w:hAnsi="Times New Roman" w:cs="Times New Roman" w:hint="eastAsia"/>
+                <w:sz w:val="36"/>
+                <w:szCs w:val="36"/>
+              </w:rPr>
+              <w:t>)</w:t>
+            </w:r>
+          </w:p>
+        </w:tc>
+      </w:tr>
+      <w:tr>
+        <w:tc>
+          <w:tcPr>
+            <w:tcW w:w="1696" w:type="dxa"/>
+          </w:tcPr>
+          <w:p>
+            <w:pPr>
+              <w:pStyle w:val="a3"/>
+              <w:rPr>
+                <w:rFonts w:ascii="Times New Roman" w:hAnsi="Times New Roman" w:cs="Times New Roman" w:hint="eastAsia"/>
+                <w:sz w:val="36"/>
+                <w:szCs w:val="36"/>
+              </w:rPr>
+            </w:pPr>
+            <w:r>
+              <w:rPr>
+                <w:rFonts w:ascii="Times New Roman" w:hAnsi="Times New Roman" w:cs="Times New Roman" w:hint="eastAsia"/>
+                <w:sz w:val="36"/>
+                <w:szCs w:val="36"/>
+              </w:rPr>
+              <w:t>TIMING</w:t>
+            </w:r>
+          </w:p>
+        </w:tc>
+        <w:tc>
+          <w:tcPr>
+            <w:tcW w:w="9094" w:type="dxa"/>
+          </w:tcPr>
+          <w:p>
+            <w:pPr>
+              <w:pStyle w:val="a3"/>
+              <w:rPr>
+                <w:rFonts w:ascii="Times New Roman" w:hAnsi="Times New Roman" w:cs="Times New Roman" w:hint="eastAsia"/>
+                <w:sz w:val="36"/>
+                <w:szCs w:val="36"/>
+              </w:rPr>
+            </w:pPr>
+            <w:r>
+              <w:rPr>
+                <w:rFonts w:ascii="Times New Roman" w:hAnsi="Times New Roman" w:cs="Times New Roman" w:hint="eastAsia"/>
+                <w:noProof/>
+                <w:sz w:val="36"/>
+                <w:szCs w:val="36"/>
+              </w:rPr>
+              <w:drawing>
+                <wp:inline distT="0" distB="0" distL="0" distR="0">
+                  <wp:extent cx="6858000" cy="3679190"/>
+                  <wp:effectExtent l="0" t="0" r="0" b="0"/>
+                  <wp:docPr id="3" name="圖片 3"/>
+                  <wp:cNvGraphicFramePr>
+                    <a:graphicFrameLocks xmlns:a="http://schemas.openxmlformats.org/drawingml/2006/main" noChangeAspect="1"/>
+                  </wp:cNvGraphicFramePr>
+                  <a:graphic xmlns:a="http://schemas.openxmlformats.org/drawingml/2006/main">
+                    <a:graphicData uri="http://schemas.openxmlformats.org/drawingml/2006/picture">
+                      <pic:pic xmlns:pic="http://schemas.openxmlformats.org/drawingml/2006/picture">
+                        <pic:nvPicPr>
+                          <pic:cNvPr id="3" name="timeing_8.png"/>
+                          <pic:cNvPicPr/>
+                        </pic:nvPicPr>
+                        <pic:blipFill>
+                          <a:blip r:embed="rId6" cstate="print">
+                            <a:extLst>
+                              <a:ext uri="{28A0092B-C50C-407E-A947-70E740481C1C}">
+                                <a14:useLocalDpi xmlns:a14="http://schemas.microsoft.com/office/drawing/2010/main" val="0"/>
+                              </a:ext>
+                            </a:extLst>
+                          </a:blip>
+                          <a:stretch>
+                            <a:fillRect/>
+                          </a:stretch>
+                        </pic:blipFill>
+                        <pic:spPr>
+                          <a:xfrm>
+                            <a:off x="0" y="0"/>
+                            <a:ext cx="6858000" cy="3679190"/>
+                          </a:xfrm>
+                          <a:prstGeom prst="rect">
+                            <a:avLst/>
+                          </a:prstGeom>
+                        </pic:spPr>
+                      </pic:pic>
+                    </a:graphicData>
+                  </a:graphic>
+                </wp:inline>
+              </w:drawing>
+            </w:r>
+          </w:p>
+        </w:tc>
+      </w:tr>
+      <w:tr>
+        <w:tc>
+          <w:tcPr>
+            <w:tcW w:w="1696" w:type="dxa"/>
+          </w:tcPr>
+          <w:p>
+            <w:pPr>
+              <w:pStyle w:val="a3"/>
+              <w:rPr>
+                <w:rFonts w:ascii="Times New Roman" w:hAnsi="Times New Roman" w:cs="Times New Roman" w:hint="eastAsia"/>
+                <w:sz w:val="36"/>
+                <w:szCs w:val="36"/>
+              </w:rPr>
+            </w:pPr>
+            <w:r>
+              <w:rPr>
+                <w:rFonts w:ascii="Times New Roman" w:hAnsi="Times New Roman" w:cs="Times New Roman" w:hint="eastAsia"/>
+                <w:sz w:val="36"/>
+                <w:szCs w:val="36"/>
+              </w:rPr>
+              <w:t>AREA</w:t>
+            </w:r>
+          </w:p>
+        </w:tc>
+        <w:tc>
+          <w:tcPr>
+            <w:tcW w:w="9094" w:type="dxa"/>
+          </w:tcPr>
+          <w:p>
+            <w:pPr>
+              <w:pStyle w:val="a3"/>
+              <w:rPr>
+                <w:rFonts w:ascii="Times New Roman" w:hAnsi="Times New Roman" w:cs="Times New Roman" w:hint="eastAsia"/>
+                <w:sz w:val="36"/>
+                <w:szCs w:val="36"/>
+              </w:rPr>
+            </w:pPr>
+            <w:r>
+              <w:rPr>
+                <w:rFonts w:ascii="Times New Roman" w:hAnsi="Times New Roman" w:cs="Times New Roman" w:hint="eastAsia"/>
+                <w:noProof/>
+                <w:sz w:val="36"/>
+                <w:szCs w:val="36"/>
+              </w:rPr>
+              <w:drawing>
+                <wp:inline distT="0" distB="0" distL="0" distR="0" wp14:anchorId="55AF9761" wp14:editId="4C4F3F93">
+                  <wp:extent cx="6858000" cy="3679190"/>
+                  <wp:effectExtent l="0" t="0" r="0" b="0"/>
+                  <wp:docPr id="1" name="圖片 1"/>
+                  <wp:cNvGraphicFramePr>
+                    <a:graphicFrameLocks xmlns:a="http://schemas.openxmlformats.org/drawingml/2006/main" noChangeAspect="1"/>
+                  </wp:cNvGraphicFramePr>
+                  <a:graphic xmlns:a="http://schemas.openxmlformats.org/drawingml/2006/main">
+                    <a:graphicData uri="http://schemas.openxmlformats.org/drawingml/2006/picture">
+                      <pic:pic xmlns:pic="http://schemas.openxmlformats.org/drawingml/2006/picture">
+                        <pic:nvPicPr>
+                          <pic:cNvPr id="1" name="area_8.png"/>
+                          <pic:cNvPicPr/>
+                        </pic:nvPicPr>
+                        <pic:blipFill>
+                          <a:blip r:embed="rId7" cstate="print">
+                            <a:extLst>
+                              <a:ext uri="{28A0092B-C50C-407E-A947-70E740481C1C}">
+                                <a14:useLocalDpi xmlns:a14="http://schemas.microsoft.com/office/drawing/2010/main" val="0"/>
+                              </a:ext>
+                            </a:extLst>
+                          </a:blip>
+                          <a:stretch>
+                            <a:fillRect/>
+                          </a:stretch>
+                        </pic:blipFill>
+                        <pic:spPr>
+                          <a:xfrm>
+                            <a:off x="0" y="0"/>
+                            <a:ext cx="6858000" cy="3679190"/>
+                          </a:xfrm>
+                          <a:prstGeom prst="rect">
+                            <a:avLst/>
+                          </a:prstGeom>
+                        </pic:spPr>
+                      </pic:pic>
+                    </a:graphicData>
+                  </a:graphic>
+                </wp:inline>
+              </w:drawing>
+            </w:r>
+          </w:p>
+        </w:tc>
+      </w:tr>
+      <w:tr>
+        <w:tc>
+          <w:tcPr>
+            <w:tcW w:w="1696" w:type="dxa"/>
+          </w:tcPr>
+          <w:p>
+            <w:pPr>
+              <w:pStyle w:val="a3"/>
+              <w:rPr>
+                <w:rFonts w:ascii="Times New Roman" w:hAnsi="Times New Roman" w:cs="Times New Roman" w:hint="eastAsia"/>
+                <w:sz w:val="36"/>
+                <w:szCs w:val="36"/>
+              </w:rPr>
+            </w:pPr>
+            <w:r>
+              <w:rPr>
+                <w:rFonts w:ascii="Times New Roman" w:hAnsi="Times New Roman" w:cs="Times New Roman" w:hint="eastAsia"/>
+                <w:sz w:val="36"/>
+                <w:szCs w:val="36"/>
+              </w:rPr>
+              <w:lastRenderedPageBreak/>
+              <w:t>POWER</w:t>
+            </w:r>
+          </w:p>
+        </w:tc>
+        <w:tc>
+          <w:tcPr>
+            <w:tcW w:w="9094" w:type="dxa"/>
+          </w:tcPr>
+          <w:p>
+            <w:pPr>
+              <w:pStyle w:val="a3"/>
+              <w:rPr>
+                <w:rFonts w:ascii="Times New Roman" w:hAnsi="Times New Roman" w:cs="Times New Roman" w:hint="eastAsia"/>
+                <w:sz w:val="36"/>
+                <w:szCs w:val="36"/>
+              </w:rPr>
+            </w:pPr>
+            <w:r>
+              <w:rPr>
+                <w:rFonts w:ascii="Times New Roman" w:hAnsi="Times New Roman" w:cs="Times New Roman" w:hint="eastAsia"/>
+                <w:noProof/>
+                <w:sz w:val="36"/>
+                <w:szCs w:val="36"/>
+              </w:rPr>
+              <w:drawing>
+                <wp:inline distT="0" distB="0" distL="0" distR="0" wp14:anchorId="0369CB51" wp14:editId="0CA9924F">
+                  <wp:extent cx="6858000" cy="3679190"/>
+                  <wp:effectExtent l="0" t="0" r="0" b="0"/>
+                  <wp:docPr id="2" name="圖片 2"/>
+                  <wp:cNvGraphicFramePr>
+                    <a:graphicFrameLocks xmlns:a="http://schemas.openxmlformats.org/drawingml/2006/main" noChangeAspect="1"/>
+                  </wp:cNvGraphicFramePr>
+                  <a:graphic xmlns:a="http://schemas.openxmlformats.org/drawingml/2006/main">
+                    <a:graphicData uri="http://schemas.openxmlformats.org/drawingml/2006/picture">
+                      <pic:pic xmlns:pic="http://schemas.openxmlformats.org/drawingml/2006/picture">
+                        <pic:nvPicPr>
+                          <pic:cNvPr id="2" name="power_8.png"/>
+                          <pic:cNvPicPr/>
+                        </pic:nvPicPr>
+                        <pic:blipFill>
+                          <a:blip r:embed="rId8" cstate="print">
+                            <a:extLst>
+                              <a:ext uri="{28A0092B-C50C-407E-A947-70E740481C1C}">
+                                <a14:useLocalDpi xmlns:a14="http://schemas.microsoft.com/office/drawing/2010/main" val="0"/>
+                              </a:ext>
+                            </a:extLst>
+                          </a:blip>
+                          <a:stretch>
+                            <a:fillRect/>
+                          </a:stretch>
+                        </pic:blipFill>
+                        <pic:spPr>
+                          <a:xfrm>
+                            <a:off x="0" y="0"/>
+                            <a:ext cx="6858000" cy="3679190"/>
+                          </a:xfrm>
+                          <a:prstGeom prst="rect">
+                            <a:avLst/>
+                          </a:prstGeom>
+                        </pic:spPr>
+                      </pic:pic>
+                    </a:graphicData>
+                  </a:graphic>
+                </wp:inline>
+              </w:drawing>
+            </w:r>
+          </w:p>
+        </w:tc>
+      </w:tr>
+    </w:tbl>
+    <w:p>
+      <w:pPr>
+        <w:pStyle w:val="a3"/>
+        <w:rPr>
+          <w:rFonts w:ascii="Times New Roman" w:hAnsi="Times New Roman" w:cs="Times New Roman"/>
+          <w:sz w:val="36"/>
+          <w:szCs w:val="36"/>
+        </w:rPr>
+      </w:pPr>
+    </w:p>
+    <w:p>
+      <w:pPr>
+        <w:rPr>
+          <w:rFonts w:ascii="Times New Roman" w:hAnsi="Times New Roman" w:cs="Times New Roman"/>
+          <w:sz w:val="36"/>
+          <w:szCs w:val="36"/>
+        </w:rPr>
+      </w:pPr>
+      <w:r>
+        <w:rPr>
+          <w:rFonts w:ascii="Times New Roman" w:hAnsi="Times New Roman" w:cs="Times New Roman"/>
+          <w:sz w:val="36"/>
+          <w:szCs w:val="36"/>
+        </w:rPr>
+        <w:br w:type="page"/>
+      </w:r>
+    </w:p>
+    <w:tbl>
+      <w:tblPr>
+        <w:tblStyle w:val="a8"/>
+        <w:tblW w:w="0" w:type="auto"/>
+        <w:tblLayout w:type="fixed"/>
+        <w:tblLook w:val="04A0" w:firstRow="1" w:lastRow="0" w:firstColumn="1" w:lastColumn="0" w:noHBand="0" w:noVBand="1"/>
+      </w:tblPr>
+      <w:tblGrid>
+        <w:gridCol w:w="3681"/>
+        <w:gridCol w:w="7109"/>
+      </w:tblGrid>
+      <w:tr>
+        <w:tc>
+          <w:tcPr>
+            <w:tcW w:w="10790" w:type="dxa"/>
+            <w:gridSpan w:val="2"/>
+          </w:tcPr>
+          <w:p>
+            <w:pPr>
+              <w:pStyle w:val="a3"/>
+              <w:jc w:val="center"/>
+              <w:rPr>
+                <w:rFonts w:ascii="Times New Roman" w:hAnsi="Times New Roman" w:cs="Times New Roman" w:hint="eastAsia"/>
+                <w:sz w:val="36"/>
+                <w:szCs w:val="36"/>
+              </w:rPr>
+            </w:pPr>
+            <w:r>
+              <w:rPr>
+                <w:rFonts w:ascii="Times New Roman" w:hAnsi="Times New Roman" w:cs="Times New Roman" w:hint="eastAsia"/>
+                <w:sz w:val="36"/>
+                <w:szCs w:val="36"/>
+              </w:rPr>
+              <w:lastRenderedPageBreak/>
+              <w:t>APR</w:t>
+            </w:r>
+          </w:p>
+        </w:tc>
+      </w:tr>
+      <w:tr>
+        <w:tc>
+          <w:tcPr>
+            <w:tcW w:w="3681" w:type="dxa"/>
+          </w:tcPr>
+          <w:p>
+            <w:pPr>
+              <w:pStyle w:val="a3"/>
+              <w:jc w:val="center"/>
+              <w:rPr>
+                <w:rFonts w:ascii="Times New Roman" w:hAnsi="Times New Roman" w:cs="Times New Roman" w:hint="eastAsia"/>
+                <w:sz w:val="36"/>
+                <w:szCs w:val="36"/>
+              </w:rPr>
+            </w:pPr>
+            <w:r>
+              <w:rPr>
+                <w:rFonts w:ascii="Times New Roman" w:hAnsi="Times New Roman" w:cs="Times New Roman" w:hint="eastAsia"/>
+                <w:sz w:val="36"/>
+                <w:szCs w:val="36"/>
+              </w:rPr>
+              <w:t>Before Placement</w:t>
+            </w:r>
+          </w:p>
+          <w:p>
+            <w:pPr>
+              <w:pStyle w:val="a3"/>
+              <w:jc w:val="center"/>
+              <w:rPr>
+                <w:rFonts w:ascii="Times New Roman" w:hAnsi="Times New Roman" w:cs="Times New Roman" w:hint="eastAsia"/>
+                <w:sz w:val="36"/>
+                <w:szCs w:val="36"/>
+              </w:rPr>
+            </w:pPr>
+            <w:r>
+              <w:rPr>
+                <w:rFonts w:ascii="Times New Roman" w:hAnsi="Times New Roman" w:cs="Times New Roman"/>
+                <w:sz w:val="36"/>
+                <w:szCs w:val="36"/>
+              </w:rPr>
+              <w:t>Verify G</w:t>
+            </w:r>
+            <w:r>
+              <w:rPr>
+                <w:rFonts w:ascii="Times New Roman" w:hAnsi="Times New Roman" w:cs="Times New Roman" w:hint="eastAsia"/>
+                <w:sz w:val="36"/>
+                <w:szCs w:val="36"/>
+              </w:rPr>
+              <w:t>eometric</w:t>
+            </w:r>
+          </w:p>
+        </w:tc>
+        <w:tc>
+          <w:tcPr>
+            <w:tcW w:w="7109" w:type="dxa"/>
+            <w:vMerge w:val="restart"/>
+          </w:tcPr>
+          <w:p>
+            <w:pPr>
+              <w:pStyle w:val="a3"/>
+              <w:jc w:val="center"/>
+              <w:rPr>
+                <w:rFonts w:ascii="Times New Roman" w:hAnsi="Times New Roman" w:cs="Times New Roman" w:hint="eastAsia"/>
+                <w:sz w:val="36"/>
+                <w:szCs w:val="36"/>
+              </w:rPr>
+            </w:pPr>
+            <w:r>
+              <w:rPr>
+                <w:rFonts w:ascii="Times New Roman" w:hAnsi="Times New Roman" w:cs="Times New Roman" w:hint="eastAsia"/>
+                <w:noProof/>
+                <w:sz w:val="36"/>
+                <w:szCs w:val="36"/>
+              </w:rPr>
+              <mc:AlternateContent>
+                <mc:Choice Requires="wps">
+                  <w:drawing>
+                    <wp:anchor distT="0" distB="0" distL="114300" distR="114300" simplePos="0" relativeHeight="251671552" behindDoc="0" locked="0" layoutInCell="1" allowOverlap="1" wp14:anchorId="064AD101" wp14:editId="7F40CBB5">
+                      <wp:simplePos x="0" y="0"/>
+                      <wp:positionH relativeFrom="column">
+                        <wp:posOffset>600013</wp:posOffset>
+                      </wp:positionH>
+                      <wp:positionV relativeFrom="paragraph">
+                        <wp:posOffset>2467529</wp:posOffset>
+                      </wp:positionV>
+                      <wp:extent cx="2251881" cy="428239"/>
+                      <wp:effectExtent l="19050" t="19050" r="34290" b="29210"/>
+                      <wp:wrapNone/>
+                      <wp:docPr id="15" name="矩形 15"/>
+                      <wp:cNvGraphicFramePr/>
+                      <a:graphic xmlns:a="http://schemas.openxmlformats.org/drawingml/2006/main">
+                        <a:graphicData uri="http://schemas.microsoft.com/office/word/2010/wordprocessingShape">
+                          <wps:wsp>
+                            <wps:cNvSpPr/>
+                            <wps:spPr>
+                              <a:xfrm>
+                                <a:off x="0" y="0"/>
+                                <a:ext cx="2251881" cy="428239"/>
+                              </a:xfrm>
+                              <a:prstGeom prst="rect">
+                                <a:avLst/>
+                              </a:prstGeom>
+                              <a:noFill/>
+                              <a:ln w="57150" cap="flat" cmpd="sng" algn="ctr">
+                                <a:solidFill>
+                                  <a:srgbClr val="FF0000"/>
+                                </a:solidFill>
+                                <a:prstDash val="solid"/>
+                                <a:miter lim="800000"/>
+                              </a:ln>
+                              <a:effectLst/>
+                            </wps:spPr>
+                            <wps:bodyPr rot="0" spcFirstLastPara="0" vertOverflow="overflow" horzOverflow="overflow" vert="horz" wrap="square" lIns="91440" tIns="45720" rIns="91440" bIns="45720" numCol="1" spcCol="0" rtlCol="0" fromWordArt="0" anchor="ctr" anchorCtr="0" forceAA="0" compatLnSpc="1">
+                              <a:prstTxWarp prst="textNoShape">
+                                <a:avLst/>
+                              </a:prstTxWarp>
+                              <a:noAutofit/>
+                            </wps:bodyPr>
+                          </wps:wsp>
+                        </a:graphicData>
+                      </a:graphic>
+                      <wp14:sizeRelV relativeFrom="margin">
+                        <wp14:pctHeight>0</wp14:pctHeight>
+                      </wp14:sizeRelV>
+                    </wp:anchor>
+                  </w:drawing>
+                </mc:Choice>
+                <mc:Fallback>
+                  <w:pict>
+                    <v:rect w14:anchorId="5E9792CD" id="矩形 15" o:spid="_x0000_s1026" style="position:absolute;margin-left:47.25pt;margin-top:194.3pt;width:177.3pt;height:33.7pt;z-index:251671552;visibility:visible;mso-wrap-style:square;mso-height-percent:0;mso-wrap-distance-left:9pt;mso-wrap-distance-top:0;mso-wrap-distance-right:9pt;mso-wrap-distance-bottom:0;mso-position-horizontal:absolute;mso-position-horizontal-relative:text;mso-position-vertical:absolute;mso-position-vertical-relative:text;mso-height-percent:0;mso-height-relative:margin;v-text-anchor:middle" o:gfxdata="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" filled="f" strokecolor="red" strokeweight="4.5pt"/>
+                  </w:pict>
+                </mc:Fallback>
+              </mc:AlternateContent>
+            </w:r>
+            <w:r>
+              <w:rPr>
+                <w:rFonts w:ascii="Times New Roman" w:hAnsi="Times New Roman" w:cs="Times New Roman" w:hint="eastAsia"/>
+                <w:noProof/>
+                <w:sz w:val="36"/>
+                <w:szCs w:val="36"/>
+              </w:rPr>
+              <mc:AlternateContent>
+                <mc:Choice Requires="wps">
+                  <w:drawing>
+                    <wp:anchor distT="0" distB="0" distL="114300" distR="114300" simplePos="0" relativeHeight="251667456" behindDoc="0" locked="0" layoutInCell="1" allowOverlap="1" wp14:anchorId="10B36825" wp14:editId="4DAEFA8E">
+                      <wp:simplePos x="0" y="0"/>
+                      <wp:positionH relativeFrom="column">
+                        <wp:posOffset>676910</wp:posOffset>
+                      </wp:positionH>
+                      <wp:positionV relativeFrom="paragraph">
+                        <wp:posOffset>-18415</wp:posOffset>
+                      </wp:positionV>
+                      <wp:extent cx="2251710" cy="949960"/>
+                      <wp:effectExtent l="19050" t="19050" r="34290" b="40640"/>
+                      <wp:wrapNone/>
+                      <wp:docPr id="12" name="矩形 12"/>
+                      <wp:cNvGraphicFramePr/>
+                      <a:graphic xmlns:a="http://schemas.openxmlformats.org/drawingml/2006/main">
+                        <a:graphicData uri="http://schemas.microsoft.com/office/word/2010/wordprocessingShape">
+                          <wps:wsp>
+                            <wps:cNvSpPr/>
+                            <wps:spPr>
+                              <a:xfrm>
+                                <a:off x="0" y="0"/>
+                                <a:ext cx="2251710" cy="949960"/>
+                              </a:xfrm>
+                              <a:prstGeom prst="rect">
+                                <a:avLst/>
+                              </a:prstGeom>
+                              <a:noFill/>
+                              <a:ln w="57150">
+                                <a:solidFill>
+                                  <a:srgbClr val="FF0000"/>
+                                </a:solidFill>
+                              </a:ln>
+                            </wps:spPr>
+                            <wps:style>
+                              <a:lnRef idx="2">
+                                <a:schemeClr val="accent1">
+                                  <a:shade val="50000"/>
+                                </a:schemeClr>
+                              </a:lnRef>
+                              <a:fillRef idx="1">
+                                <a:schemeClr val="accent1"/>
+                              </a:fillRef>
+                              <a:effectRef idx="0">
+                                <a:schemeClr val="accent1"/>
+                              </a:effectRef>
+                              <a:fontRef idx="minor">
+                                <a:schemeClr val="lt1"/>
+                              </a:fontRef>
+                            </wps:style>
+                            <wps:bodyPr rot="0" spcFirstLastPara="0" vertOverflow="overflow" horzOverflow="overflow" vert="horz" wrap="square" lIns="91440" tIns="45720" rIns="91440" bIns="45720" numCol="1" spcCol="0" rtlCol="0" fromWordArt="0" anchor="ctr" anchorCtr="0" forceAA="0" compatLnSpc="1">
+                              <a:prstTxWarp prst="textNoShape">
+                                <a:avLst/>
+                              </a:prstTxWarp>
+                              <a:noAutofit/>
+                            </wps:bodyPr>
+                          </wps:wsp>
+                        </a:graphicData>
+                      </a:graphic>
+                      <wp14:sizeRelV relativeFrom="margin">
+                        <wp14:pctHeight>0</wp14:pctHeight>
+                      </wp14:sizeRelV>
+                    </wp:anchor>
+                  </w:drawing>
+                </mc:Choice>
+                <mc:Fallback>
+                  <w:pict>
+                    <v:rect w14:anchorId="1CAA55F5" id="矩形 12" o:spid="_x0000_s1026" style="position:absolute;margin-left:53.3pt;margin-top:-1.45pt;width:177.3pt;height:74.8pt;z-index:251667456;visibility:visible;mso-wrap-style:square;mso-height-percent:0;mso-wrap-distance-left:9pt;mso-wrap-distance-top:0;mso-wrap-distance-right:9pt;mso-wrap-distance-bottom:0;mso-position-horizontal:absolute;mso-position-horizontal-relative:text;mso-position-vertical:absolute;mso-position-vertical-relative:text;mso-height-percent:0;mso-height-relative:margin;v-text-anchor:middle" o:gfxdata="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" filled="f" strokecolor="red" strokeweight="4.5pt"/>
+                  </w:pict>
+                </mc:Fallback>
+              </mc:AlternateContent>
+            </w:r>
+            <w:r>
+              <w:rPr>
+                <w:rFonts w:ascii="Times New Roman" w:hAnsi="Times New Roman" w:cs="Times New Roman" w:hint="eastAsia"/>
+                <w:noProof/>
+                <w:sz w:val="36"/>
+                <w:szCs w:val="36"/>
+              </w:rPr>
+              <w:drawing>
+                <wp:inline distT="0" distB="0" distL="0" distR="0" wp14:anchorId="1CD8E761" wp14:editId="48312FF5">
+                  <wp:extent cx="3081342" cy="3030987"/>
+                  <wp:effectExtent l="0" t="0" r="5080" b="0"/>
+                  <wp:docPr id="11" name="圖片 11"/>
+                  <wp:cNvGraphicFramePr>
+                    <a:graphicFrameLocks xmlns:a="http://schemas.openxmlformats.org/drawingml/2006/main" noChangeAspect="1"/>
+                  </wp:cNvGraphicFramePr>
+                  <a:graphic xmlns:a="http://schemas.openxmlformats.org/drawingml/2006/main">
+                    <a:graphicData uri="http://schemas.openxmlformats.org/drawingml/2006/picture">
+                      <pic:pic xmlns:pic="http://schemas.openxmlformats.org/drawingml/2006/picture">
+                        <pic:nvPicPr>
+                          <pic:cNvPr id="11" name="connectivity.png"/>
+                          <pic:cNvPicPr/>
+                        </pic:nvPicPr>
+                        <pic:blipFill rotWithShape="1">
+                          <a:blip r:embed="rId9">
+                            <a:extLst>
+                              <a:ext uri="{28A0092B-C50C-407E-A947-70E740481C1C}">
+                                <a14:useLocalDpi xmlns:a14="http://schemas.microsoft.com/office/drawing/2010/main" val="0"/>
+                              </a:ext>
+                            </a:extLst>
+                          </a:blip>
+                          <a:srcRect t="30848" r="74888"/>
+                          <a:stretch/>
+                        </pic:blipFill>
+                        <pic:spPr bwMode="auto">
+                          <a:xfrm>
+                            <a:off x="0" y="0"/>
+                            <a:ext cx="3088646" cy="3038171"/>
+                          </a:xfrm>
+                          <a:prstGeom prst="rect">
+                            <a:avLst/>
+                          </a:prstGeom>
+                          <a:ln>
+                            <a:noFill/>
+                          </a:ln>
+                          <a:extLst>
+                            <a:ext uri="{53640926-AAD7-44D8-BBD7-CCE9431645EC}">
+                              <a14:shadowObscured xmlns:a14="http://schemas.microsoft.com/office/drawing/2010/main"/>
+                            </a:ext>
+                          </a:extLst>
+                        </pic:spPr>
+                      </pic:pic>
+                    </a:graphicData>
+                  </a:graphic>
+                </wp:inline>
+              </w:drawing>
+            </w:r>
+          </w:p>
+        </w:tc>
+      </w:tr>
+      <w:tr>
+        <w:tc>
+          <w:tcPr>
+            <w:tcW w:w="3681" w:type="dxa"/>
+          </w:tcPr>
+          <w:p>
+            <w:pPr>
+              <w:pStyle w:val="a3"/>
+              <w:jc w:val="center"/>
+              <w:rPr>
+                <w:rFonts w:ascii="Times New Roman" w:hAnsi="Times New Roman" w:cs="Times New Roman" w:hint="eastAsia"/>
+                <w:sz w:val="36"/>
+                <w:szCs w:val="36"/>
+              </w:rPr>
+            </w:pPr>
+            <w:r>
+              <w:rPr>
+                <w:rFonts w:ascii="Times New Roman" w:hAnsi="Times New Roman" w:cs="Times New Roman" w:hint="eastAsia"/>
+                <w:sz w:val="36"/>
+                <w:szCs w:val="36"/>
+              </w:rPr>
+              <w:t>Before Placement</w:t>
+            </w:r>
+          </w:p>
+          <w:p>
+            <w:pPr>
+              <w:pStyle w:val="a3"/>
+              <w:jc w:val="center"/>
+              <w:rPr>
+                <w:rFonts w:ascii="Times New Roman" w:hAnsi="Times New Roman" w:cs="Times New Roman" w:hint="eastAsia"/>
+                <w:sz w:val="36"/>
+                <w:szCs w:val="36"/>
+              </w:rPr>
+            </w:pPr>
+            <w:r>
+              <w:rPr>
+                <w:rFonts w:ascii="Times New Roman" w:hAnsi="Times New Roman" w:cs="Times New Roman"/>
+                <w:sz w:val="36"/>
+                <w:szCs w:val="36"/>
+              </w:rPr>
+              <w:t xml:space="preserve">Verify </w:t>
+            </w:r>
+            <w:r>
+              <w:rPr>
+                <w:rFonts w:ascii="Times New Roman" w:hAnsi="Times New Roman" w:cs="Times New Roman"/>
+                <w:sz w:val="36"/>
+                <w:szCs w:val="36"/>
+              </w:rPr>
+              <w:t>Connectivity</w:t>
+            </w:r>
+          </w:p>
+        </w:tc>
+        <w:tc>
+          <w:tcPr>
+            <w:tcW w:w="7109" w:type="dxa"/>
+            <w:vMerge/>
+          </w:tcPr>
+          <w:p>
+            <w:pPr>
+              <w:pStyle w:val="a3"/>
+              <w:jc w:val="center"/>
+              <w:rPr>
+                <w:rFonts w:ascii="Times New Roman" w:hAnsi="Times New Roman" w:cs="Times New Roman" w:hint="eastAsia"/>
+                <w:sz w:val="36"/>
+                <w:szCs w:val="36"/>
+              </w:rPr>
+            </w:pPr>
+          </w:p>
+        </w:tc>
+      </w:tr>
+      <w:tr>
+        <w:tc>
+          <w:tcPr>
+            <w:tcW w:w="3681" w:type="dxa"/>
+          </w:tcPr>
+          <w:p>
+            <w:pPr>
+              <w:pStyle w:val="a3"/>
+              <w:rPr>
+                <w:rFonts w:ascii="Times New Roman" w:hAnsi="Times New Roman" w:cs="Times New Roman"/>
+                <w:sz w:val="36"/>
+                <w:szCs w:val="36"/>
+              </w:rPr>
+            </w:pPr>
+            <w:r>
+              <w:rPr>
+                <w:rFonts w:ascii="Times New Roman" w:hAnsi="Times New Roman" w:cs="Times New Roman"/>
+                <w:sz w:val="36"/>
+                <w:szCs w:val="36"/>
+              </w:rPr>
+              <w:t>P</w:t>
+            </w:r>
+            <w:r>
+              <w:rPr>
+                <w:rFonts w:ascii="Times New Roman" w:hAnsi="Times New Roman" w:cs="Times New Roman" w:hint="eastAsia"/>
+                <w:sz w:val="36"/>
+                <w:szCs w:val="36"/>
+              </w:rPr>
+              <w:t>ost_</w:t>
+            </w:r>
+            <w:r>
+              <w:rPr>
+                <w:rFonts w:ascii="Times New Roman" w:hAnsi="Times New Roman" w:cs="Times New Roman"/>
+                <w:sz w:val="36"/>
+                <w:szCs w:val="36"/>
+              </w:rPr>
+              <w:t>route</w:t>
+            </w:r>
+          </w:p>
+          <w:p>
+            <w:pPr>
+              <w:pStyle w:val="a3"/>
+              <w:rPr>
+                <w:rFonts w:ascii="Times New Roman" w:hAnsi="Times New Roman" w:cs="Times New Roman" w:hint="eastAsia"/>
+                <w:sz w:val="36"/>
+                <w:szCs w:val="36"/>
+              </w:rPr>
+            </w:pPr>
+            <w:r>
+              <w:rPr>
+                <w:rFonts w:ascii="Times New Roman" w:hAnsi="Times New Roman" w:cs="Times New Roman"/>
+                <w:sz w:val="36"/>
+                <w:szCs w:val="36"/>
+              </w:rPr>
+              <w:t>Setup_verify</w:t>
+            </w:r>
+          </w:p>
+        </w:tc>
+        <w:tc>
+          <w:tcPr>
+            <w:tcW w:w="7109" w:type="dxa"/>
+          </w:tcPr>
+          <w:p>
+            <w:pPr>
+              <w:pStyle w:val="a3"/>
+              <w:jc w:val="center"/>
+              <w:rPr>
+                <w:rFonts w:ascii="Times New Roman" w:hAnsi="Times New Roman" w:cs="Times New Roman" w:hint="eastAsia"/>
+                <w:sz w:val="36"/>
+                <w:szCs w:val="36"/>
+              </w:rPr>
+            </w:pPr>
+            <w:r>
+              <w:rPr>
+                <w:rFonts w:ascii="Times New Roman" w:hAnsi="Times New Roman" w:cs="Times New Roman" w:hint="eastAsia"/>
+                <w:noProof/>
+                <w:sz w:val="36"/>
+                <w:szCs w:val="36"/>
+              </w:rPr>
+              <mc:AlternateContent>
+                <mc:Choice Requires="wps">
+                  <w:drawing>
+                    <wp:anchor distT="0" distB="0" distL="114300" distR="114300" simplePos="0" relativeHeight="251673600" behindDoc="0" locked="0" layoutInCell="1" allowOverlap="1" wp14:anchorId="2DB9A9C8" wp14:editId="46B338D8">
+                      <wp:simplePos x="0" y="0"/>
+                      <wp:positionH relativeFrom="column">
+                        <wp:posOffset>854637</wp:posOffset>
+                      </wp:positionH>
+                      <wp:positionV relativeFrom="paragraph">
+                        <wp:posOffset>421445</wp:posOffset>
+                      </wp:positionV>
+                      <wp:extent cx="1780892" cy="576125"/>
+                      <wp:effectExtent l="19050" t="19050" r="29210" b="33655"/>
+                      <wp:wrapNone/>
+                      <wp:docPr id="16" name="矩形 16"/>
+                      <wp:cNvGraphicFramePr/>
+                      <a:graphic xmlns:a="http://schemas.openxmlformats.org/drawingml/2006/main">
+                        <a:graphicData uri="http://schemas.microsoft.com/office/word/2010/wordprocessingShape">
+                          <wps:wsp>
+                            <wps:cNvSpPr/>
+                            <wps:spPr>
+                              <a:xfrm>
+                                <a:off x="0" y="0"/>
+                                <a:ext cx="1780892" cy="576125"/>
+                              </a:xfrm>
+                              <a:prstGeom prst="rect">
+                                <a:avLst/>
+                              </a:prstGeom>
+                              <a:noFill/>
+                              <a:ln w="57150" cap="flat" cmpd="sng" algn="ctr">
+                                <a:solidFill>
+                                  <a:srgbClr val="FF0000"/>
+                                </a:solidFill>
+                                <a:prstDash val="solid"/>
+                                <a:miter lim="800000"/>
+                              </a:ln>
+                              <a:effectLst/>
+                            </wps:spPr>
+                            <wps:bodyPr rot="0" spcFirstLastPara="0" vertOverflow="overflow" horzOverflow="overflow" vert="horz" wrap="square" lIns="91440" tIns="45720" rIns="91440" bIns="45720" numCol="1" spcCol="0" rtlCol="0" fromWordArt="0" anchor="ctr" anchorCtr="0" forceAA="0" compatLnSpc="1">
+                              <a:prstTxWarp prst="textNoShape">
+                                <a:avLst/>
+                              </a:prstTxWarp>
+                              <a:noAutofit/>
+                            </wps:bodyPr>
+                          </wps:wsp>
+                        </a:graphicData>
+                      </a:graphic>
+                      <wp14:sizeRelH relativeFrom="margin">
+                        <wp14:pctWidth>0</wp14:pctWidth>
+                      </wp14:sizeRelH>
+                      <wp14:sizeRelV relativeFrom="margin">
+                        <wp14:pctHeight>0</wp14:pctHeight>
+                      </wp14:sizeRelV>
+                    </wp:anchor>
+                  </w:drawing>
+                </mc:Choice>
+                <mc:Fallback>
+                  <w:pict>
+                    <v:rect w14:anchorId="55077E61" id="矩形 16" o:spid="_x0000_s1026" style="position:absolute;margin-left:67.3pt;margin-top:33.2pt;width:140.25pt;height:45.35pt;z-index:251673600;visibility:visible;mso-wrap-style:square;mso-width-percent:0;mso-height-percent:0;mso-wrap-distance-left:9pt;mso-wrap-distance-top:0;mso-wrap-distance-right:9pt;mso-wrap-distance-bottom:0;mso-position-horizontal:absolute;mso-position-horizontal-relative:text;mso-position-vertical:absolute;mso-position-vertical-relative:text;mso-width-percent:0;mso-height-percent:0;mso-width-relative:margin;mso-height-relative:margin;v-text-anchor:middle" o:gfxdata="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" filled="f" strokecolor="red" strokeweight="4.5pt"/>
+                  </w:pict>
+                </mc:Fallback>
+              </mc:AlternateContent>
+            </w:r>
+            <w:r>
+              <w:rPr>
+                <w:rFonts w:ascii="Times New Roman" w:hAnsi="Times New Roman" w:cs="Times New Roman" w:hint="eastAsia"/>
+                <w:noProof/>
+                <w:sz w:val="36"/>
+                <w:szCs w:val="36"/>
+              </w:rPr>
+              <w:drawing>
+                <wp:inline distT="0" distB="0" distL="0" distR="0" wp14:anchorId="1724542E" wp14:editId="67BE2E9E">
+                  <wp:extent cx="2662733" cy="2487295"/>
+                  <wp:effectExtent l="0" t="0" r="4445" b="8255"/>
+                  <wp:docPr id="4" name="圖片 4"/>
+                  <wp:cNvGraphicFramePr>
+                    <a:graphicFrameLocks xmlns:a="http://schemas.openxmlformats.org/drawingml/2006/main" noChangeAspect="1"/>
+                  </wp:cNvGraphicFramePr>
+                  <a:graphic xmlns:a="http://schemas.openxmlformats.org/drawingml/2006/main">
+                    <a:graphicData uri="http://schemas.openxmlformats.org/drawingml/2006/picture">
+                      <pic:pic xmlns:pic="http://schemas.openxmlformats.org/drawingml/2006/picture">
+                        <pic:nvPicPr>
+                          <pic:cNvPr id="4" name="post_route_setup.png"/>
+                          <pic:cNvPicPr/>
+                        </pic:nvPicPr>
+                        <pic:blipFill rotWithShape="1">
+                          <a:blip r:embed="rId10" cstate="print">
+                            <a:extLst>
+                              <a:ext uri="{28A0092B-C50C-407E-A947-70E740481C1C}">
+                                <a14:useLocalDpi xmlns:a14="http://schemas.microsoft.com/office/drawing/2010/main" val="0"/>
+                              </a:ext>
+                            </a:extLst>
+                          </a:blip>
+                          <a:srcRect t="40563" r="65864"/>
+                          <a:stretch/>
+                        </pic:blipFill>
+                        <pic:spPr bwMode="auto">
+                          <a:xfrm>
+                            <a:off x="0" y="0"/>
+                            <a:ext cx="2681320" cy="2504657"/>
+                          </a:xfrm>
+                          <a:prstGeom prst="rect">
+                            <a:avLst/>
+                          </a:prstGeom>
+                          <a:ln>
+                            <a:noFill/>
+                          </a:ln>
+                          <a:extLst>
+                            <a:ext uri="{53640926-AAD7-44D8-BBD7-CCE9431645EC}">
+                              <a14:shadowObscured xmlns:a14="http://schemas.microsoft.com/office/drawing/2010/main"/>
+                            </a:ext>
+                          </a:extLst>
+                        </pic:spPr>
+                      </pic:pic>
+                    </a:graphicData>
+                  </a:graphic>
+                </wp:inline>
+              </w:drawing>
+            </w:r>
+          </w:p>
+        </w:tc>
+      </w:tr>
+      <w:tr>
+        <w:trPr>
+          <w:trHeight w:val="1383"/>
+        </w:trPr>
+        <w:tc>
+          <w:tcPr>
+            <w:tcW w:w="3681" w:type="dxa"/>
+          </w:tcPr>
+          <w:p>
+            <w:pPr>
+              <w:pStyle w:val="a3"/>
+              <w:rPr>
+                <w:rFonts w:ascii="Times New Roman" w:hAnsi="Times New Roman" w:cs="Times New Roman"/>
+                <w:sz w:val="36"/>
+                <w:szCs w:val="36"/>
+              </w:rPr>
+            </w:pPr>
+            <w:r>
+              <w:rPr>
+                <w:rFonts w:ascii="Times New Roman" w:hAnsi="Times New Roman" w:cs="Times New Roman"/>
+                <w:sz w:val="36"/>
+                <w:szCs w:val="36"/>
+              </w:rPr>
+              <w:t>P</w:t>
+            </w:r>
+            <w:r>
+              <w:rPr>
+                <w:rFonts w:ascii="Times New Roman" w:hAnsi="Times New Roman" w:cs="Times New Roman" w:hint="eastAsia"/>
+                <w:sz w:val="36"/>
+                <w:szCs w:val="36"/>
+              </w:rPr>
+              <w:t>ost_</w:t>
+            </w:r>
+            <w:r>
+              <w:rPr>
+                <w:rFonts w:ascii="Times New Roman" w:hAnsi="Times New Roman" w:cs="Times New Roman"/>
+                <w:sz w:val="36"/>
+                <w:szCs w:val="36"/>
+              </w:rPr>
+              <w:t>route</w:t>
+            </w:r>
+          </w:p>
+          <w:p>
+            <w:pPr>
+              <w:pStyle w:val="a3"/>
+              <w:rPr>
+                <w:rFonts w:ascii="Times New Roman" w:hAnsi="Times New Roman" w:cs="Times New Roman"/>
+                <w:sz w:val="36"/>
+                <w:szCs w:val="36"/>
+              </w:rPr>
+            </w:pPr>
+            <w:r>
+              <w:rPr>
+                <w:rFonts w:ascii="Times New Roman" w:hAnsi="Times New Roman" w:cs="Times New Roman"/>
+                <w:sz w:val="36"/>
+                <w:szCs w:val="36"/>
+              </w:rPr>
+              <w:t>holdup</w:t>
+            </w:r>
+            <w:r>
+              <w:rPr>
+                <w:rFonts w:ascii="Times New Roman" w:hAnsi="Times New Roman" w:cs="Times New Roman"/>
+                <w:sz w:val="36"/>
+                <w:szCs w:val="36"/>
+              </w:rPr>
+              <w:t>_verify</w:t>
+            </w:r>
+          </w:p>
+        </w:tc>
+        <w:tc>
+          <w:tcPr>
+            <w:tcW w:w="7109" w:type="dxa"/>
+          </w:tcPr>
+          <w:p>
+            <w:pPr>
+              <w:pStyle w:val="a3"/>
+              <w:jc w:val="center"/>
+              <w:rPr>
+                <w:rFonts w:ascii="Times New Roman" w:hAnsi="Times New Roman" w:cs="Times New Roman" w:hint="eastAsia"/>
+                <w:noProof/>
+                <w:sz w:val="36"/>
+                <w:szCs w:val="36"/>
+              </w:rPr>
+            </w:pPr>
+            <w:r>
+              <w:rPr>
+                <w:rFonts w:ascii="Times New Roman" w:hAnsi="Times New Roman" w:cs="Times New Roman" w:hint="eastAsia"/>
+                <w:noProof/>
+                <w:sz w:val="36"/>
+                <w:szCs w:val="36"/>
+              </w:rPr>
+              <mc:AlternateContent>
+                <mc:Choice Requires="wps">
+                  <w:drawing>
+                    <wp:anchor distT="0" distB="0" distL="114300" distR="114300" simplePos="0" relativeHeight="251675648" behindDoc="0" locked="0" layoutInCell="1" allowOverlap="1" wp14:anchorId="443C6624" wp14:editId="5C27402E">
+                      <wp:simplePos x="0" y="0"/>
+                      <wp:positionH relativeFrom="column">
+                        <wp:posOffset>695676</wp:posOffset>
+                      </wp:positionH>
+                      <wp:positionV relativeFrom="paragraph">
+                        <wp:posOffset>702111</wp:posOffset>
+                      </wp:positionV>
+                      <wp:extent cx="2019868" cy="641445"/>
+                      <wp:effectExtent l="19050" t="19050" r="38100" b="44450"/>
+                      <wp:wrapNone/>
+                      <wp:docPr id="17" name="矩形 17"/>
+                      <wp:cNvGraphicFramePr/>
+                      <a:graphic xmlns:a="http://schemas.openxmlformats.org/drawingml/2006/main">
+                        <a:graphicData uri="http://schemas.microsoft.com/office/word/2010/wordprocessingShape">
+                          <wps:wsp>
+                            <wps:cNvSpPr/>
+                            <wps:spPr>
+                              <a:xfrm>
+                                <a:off x="0" y="0"/>
+                                <a:ext cx="2019868" cy="641445"/>
+                              </a:xfrm>
+                              <a:prstGeom prst="rect">
+                                <a:avLst/>
+                              </a:prstGeom>
+                              <a:noFill/>
+                              <a:ln w="57150" cap="flat" cmpd="sng" algn="ctr">
+                                <a:solidFill>
+                                  <a:srgbClr val="FF0000"/>
+                                </a:solidFill>
+                                <a:prstDash val="solid"/>
+                                <a:miter lim="800000"/>
+                              </a:ln>
+                              <a:effectLst/>
+                            </wps:spPr>
+                            <wps:bodyPr rot="0" spcFirstLastPara="0" vertOverflow="overflow" horzOverflow="overflow" vert="horz" wrap="square" lIns="91440" tIns="45720" rIns="91440" bIns="45720" numCol="1" spcCol="0" rtlCol="0" fromWordArt="0" anchor="ctr" anchorCtr="0" forceAA="0" compatLnSpc="1">
+                              <a:prstTxWarp prst="textNoShape">
+                                <a:avLst/>
+                              </a:prstTxWarp>
+                              <a:noAutofit/>
+                            </wps:bodyPr>
+                          </wps:wsp>
+                        </a:graphicData>
+                      </a:graphic>
+                      <wp14:sizeRelH relativeFrom="margin">
+                        <wp14:pctWidth>0</wp14:pctWidth>
+                      </wp14:sizeRelH>
+                      <wp14:sizeRelV relativeFrom="margin">
+                        <wp14:pctHeight>0</wp14:pctHeight>
+                      </wp14:sizeRelV>
+                    </wp:anchor>
+                  </w:drawing>
+                </mc:Choice>
+                <mc:Fallback>
+                  <w:pict>
+                    <v:rect w14:anchorId="3BECCD94" id="矩形 17" o:spid="_x0000_s1026" style="position:absolute;margin-left:54.8pt;margin-top:55.3pt;width:159.05pt;height:50.5pt;z-index:251675648;visibility:visible;mso-wrap-style:square;mso-width-percent:0;mso-height-percent:0;mso-wrap-distance-left:9pt;mso-wrap-distance-top:0;mso-wrap-distance-right:9pt;mso-wrap-distance-bottom:0;mso-position-horizontal:absolute;mso-position-horizontal-relative:text;mso-position-vertical:absolute;mso-position-vertical-relative:text;mso-width-percent:0;mso-height-percent:0;mso-width-relative:margin;mso-height-relative:margin;v-text-anchor:middle" o:gfxdata="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" filled="f" strokecolor="red" strokeweight="4.5pt"/>
+                  </w:pict>
+                </mc:Fallback>
+              </mc:AlternateContent>
+            </w:r>
+            <w:r>
+              <w:rPr>
+                <w:rFonts w:ascii="Times New Roman" w:hAnsi="Times New Roman" w:cs="Times New Roman" w:hint="eastAsia"/>
+                <w:noProof/>
+                <w:sz w:val="36"/>
+                <w:szCs w:val="36"/>
+              </w:rPr>
+              <w:drawing>
+                <wp:inline distT="0" distB="0" distL="0" distR="0" wp14:anchorId="060F4F4D" wp14:editId="1461DFAB">
+                  <wp:extent cx="3033724" cy="2135875"/>
+                  <wp:effectExtent l="0" t="0" r="0" b="0"/>
+                  <wp:docPr id="6" name="圖片 6"/>
+                  <wp:cNvGraphicFramePr>
+                    <a:graphicFrameLocks xmlns:a="http://schemas.openxmlformats.org/drawingml/2006/main" noChangeAspect="1"/>
+                  </wp:cNvGraphicFramePr>
+                  <a:graphic xmlns:a="http://schemas.openxmlformats.org/drawingml/2006/main">
+                    <a:graphicData uri="http://schemas.openxmlformats.org/drawingml/2006/picture">
+                      <pic:pic xmlns:pic="http://schemas.openxmlformats.org/drawingml/2006/picture">
+                        <pic:nvPicPr>
+                          <pic:cNvPr id="6" name="postroute_hold.png"/>
+                          <pic:cNvPicPr/>
+                        </pic:nvPicPr>
+                        <pic:blipFill rotWithShape="1">
+                          <a:blip r:embed="rId11" cstate="print">
+                            <a:extLst>
+                              <a:ext uri="{28A0092B-C50C-407E-A947-70E740481C1C}">
+                                <a14:useLocalDpi xmlns:a14="http://schemas.microsoft.com/office/drawing/2010/main" val="0"/>
+                              </a:ext>
+                            </a:extLst>
+                          </a:blip>
+                          <a:srcRect t="57172" r="67365"/>
+                          <a:stretch/>
+                        </pic:blipFill>
+                        <pic:spPr bwMode="auto">
+                          <a:xfrm>
+                            <a:off x="0" y="0"/>
+                            <a:ext cx="3079694" cy="2168240"/>
+                          </a:xfrm>
+                          <a:prstGeom prst="rect">
+                            <a:avLst/>
+                          </a:prstGeom>
+                          <a:ln>
+                            <a:noFill/>
+                          </a:ln>
+                          <a:extLst>
+                            <a:ext uri="{53640926-AAD7-44D8-BBD7-CCE9431645EC}">
+                              <a14:shadowObscured xmlns:a14="http://schemas.microsoft.com/office/drawing/2010/main"/>
+                            </a:ext>
+                          </a:extLst>
+                        </pic:spPr>
+                      </pic:pic>
+                    </a:graphicData>
+                  </a:graphic>
+                </wp:inline>
+              </w:drawing>
+            </w:r>
+          </w:p>
+        </w:tc>
+      </w:tr>
+    </w:tbl>
+    <w:p>
+      <w:r>
+        <w:br w:type="page"/>
+      </w:r>
+    </w:p>
+    <w:tbl>
+      <w:tblPr>
+        <w:tblStyle w:val="a8"/>
+        <w:tblW w:w="0" w:type="auto"/>
+        <w:tblLayout w:type="fixed"/>
+        <w:tblLook w:val="04A0" w:firstRow="1" w:lastRow="0" w:firstColumn="1" w:lastColumn="0" w:noHBand="0" w:noVBand="1"/>
+      </w:tblPr>
+      <w:tblGrid>
+        <w:gridCol w:w="3681"/>
+        <w:gridCol w:w="7109"/>
+      </w:tblGrid>
+      <w:tr>
+        <w:trPr>
+          <w:trHeight w:val="1383"/>
+        </w:trPr>
+        <w:tc>
+          <w:tcPr>
+            <w:tcW w:w="3681" w:type="dxa"/>
+          </w:tcPr>
+          <w:p>
+            <w:pPr>
+              <w:pStyle w:val="a3"/>
+              <w:rPr>
+                <w:rFonts w:ascii="Times New Roman" w:hAnsi="Times New Roman" w:cs="Times New Roman"/>
+                <w:sz w:val="36"/>
+                <w:szCs w:val="36"/>
+              </w:rPr>
+            </w:pPr>
+            <w:r>
+              <w:rPr>
+                <w:rFonts w:ascii="Times New Roman" w:hAnsi="Times New Roman" w:cs="Times New Roman"/>
+                <w:sz w:val="36"/>
+                <w:szCs w:val="36"/>
+              </w:rPr>
+              <w:lastRenderedPageBreak/>
+              <w:t>P</w:t>
+            </w:r>
+            <w:r>
+              <w:rPr>
+                <w:rFonts w:ascii="Times New Roman" w:hAnsi="Times New Roman" w:cs="Times New Roman" w:hint="eastAsia"/>
+                <w:sz w:val="36"/>
+                <w:szCs w:val="36"/>
+              </w:rPr>
+              <w:t>ost</w:t>
+            </w:r>
+            <w:r>
+              <w:rPr>
+                <w:rFonts w:ascii="Times New Roman" w:hAnsi="Times New Roman" w:cs="Times New Roman"/>
+                <w:sz w:val="36"/>
+                <w:szCs w:val="36"/>
+              </w:rPr>
+              <w:t>_cts</w:t>
+            </w:r>
+          </w:p>
+          <w:p>
+            <w:pPr>
+              <w:pStyle w:val="a3"/>
+              <w:rPr>
+                <w:rFonts w:ascii="Times New Roman" w:hAnsi="Times New Roman" w:cs="Times New Roman"/>
+                <w:sz w:val="36"/>
+                <w:szCs w:val="36"/>
+              </w:rPr>
+            </w:pPr>
+            <w:r>
+              <w:rPr>
+                <w:rFonts w:ascii="Times New Roman" w:hAnsi="Times New Roman" w:cs="Times New Roman"/>
+                <w:sz w:val="36"/>
+                <w:szCs w:val="36"/>
+              </w:rPr>
+              <w:t>Setup</w:t>
+            </w:r>
+          </w:p>
+        </w:tc>
+        <w:tc>
+          <w:tcPr>
+            <w:tcW w:w="7109" w:type="dxa"/>
+          </w:tcPr>
+          <w:p>
+            <w:pPr>
+              <w:pStyle w:val="a3"/>
+              <w:jc w:val="center"/>
+              <w:rPr>
+                <w:rFonts w:ascii="Times New Roman" w:hAnsi="Times New Roman" w:cs="Times New Roman" w:hint="eastAsia"/>
+                <w:noProof/>
+                <w:sz w:val="36"/>
+                <w:szCs w:val="36"/>
+              </w:rPr>
+            </w:pPr>
+            <w:r>
+              <w:rPr>
+                <w:rFonts w:ascii="Times New Roman" w:hAnsi="Times New Roman" w:cs="Times New Roman" w:hint="eastAsia"/>
+                <w:noProof/>
+                <w:sz w:val="36"/>
+                <w:szCs w:val="36"/>
+              </w:rPr>
+              <mc:AlternateContent>
+                <mc:Choice Requires="wps">
+                  <w:drawing>
+                    <wp:anchor distT="0" distB="0" distL="114300" distR="114300" simplePos="0" relativeHeight="251677696" behindDoc="0" locked="0" layoutInCell="1" allowOverlap="1" wp14:anchorId="38419945" wp14:editId="47A1C3A8">
+                      <wp:simplePos x="0" y="0"/>
+                      <wp:positionH relativeFrom="column">
+                        <wp:posOffset>428901</wp:posOffset>
+                      </wp:positionH>
+                      <wp:positionV relativeFrom="paragraph">
+                        <wp:posOffset>1347996</wp:posOffset>
+                      </wp:positionV>
+                      <wp:extent cx="2579298" cy="767751"/>
+                      <wp:effectExtent l="19050" t="19050" r="31115" b="32385"/>
+                      <wp:wrapNone/>
+                      <wp:docPr id="18" name="矩形 18"/>
+                      <wp:cNvGraphicFramePr/>
+                      <a:graphic xmlns:a="http://schemas.openxmlformats.org/drawingml/2006/main">
+                        <a:graphicData uri="http://schemas.microsoft.com/office/word/2010/wordprocessingShape">
+                          <wps:wsp>
+                            <wps:cNvSpPr/>
+                            <wps:spPr>
+                              <a:xfrm>
+                                <a:off x="0" y="0"/>
+                                <a:ext cx="2579298" cy="767751"/>
+                              </a:xfrm>
+                              <a:prstGeom prst="rect">
+                                <a:avLst/>
+                              </a:prstGeom>
+                              <a:noFill/>
+                              <a:ln w="57150" cap="flat" cmpd="sng" algn="ctr">
+                                <a:solidFill>
+                                  <a:srgbClr val="FF0000"/>
+                                </a:solidFill>
+                                <a:prstDash val="solid"/>
+                                <a:miter lim="800000"/>
+                              </a:ln>
+                              <a:effectLst/>
+                            </wps:spPr>
+                            <wps:bodyPr rot="0" spcFirstLastPara="0" vertOverflow="overflow" horzOverflow="overflow" vert="horz" wrap="square" lIns="91440" tIns="45720" rIns="91440" bIns="45720" numCol="1" spcCol="0" rtlCol="0" fromWordArt="0" anchor="ctr" anchorCtr="0" forceAA="0" compatLnSpc="1">
+                              <a:prstTxWarp prst="textNoShape">
+                                <a:avLst/>
+                              </a:prstTxWarp>
+                              <a:noAutofit/>
+                            </wps:bodyPr>
+                          </wps:wsp>
+                        </a:graphicData>
+                      </a:graphic>
+                      <wp14:sizeRelH relativeFrom="margin">
+                        <wp14:pctWidth>0</wp14:pctWidth>
+                      </wp14:sizeRelH>
+                      <wp14:sizeRelV relativeFrom="margin">
+                        <wp14:pctHeight>0</wp14:pctHeight>
+                      </wp14:sizeRelV>
+                    </wp:anchor>
+                  </w:drawing>
+                </mc:Choice>
+                <mc:Fallback>
+                  <w:pict>
+                    <v:rect w14:anchorId="67DAAA0D" id="矩形 18" o:spid="_x0000_s1026" style="position:absolute;margin-left:33.75pt;margin-top:106.15pt;width:203.1pt;height:60.45pt;z-index:251677696;visibility:visible;mso-wrap-style:square;mso-width-percent:0;mso-height-percent:0;mso-wrap-distance-left:9pt;mso-wrap-distance-top:0;mso-wrap-distance-right:9pt;mso-wrap-distance-bottom:0;mso-position-horizontal:absolute;mso-position-horizontal-relative:text;mso-position-vertical:absolute;mso-position-vertical-relative:text;mso-width-percent:0;mso-height-percent:0;mso-width-relative:margin;mso-height-relative:margin;v-text-anchor:middle" o:gfxdata="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" filled="f" strokecolor="red" strokeweight="4.5pt"/>
+                  </w:pict>
+                </mc:Fallback>
+              </mc:AlternateContent>
+            </w:r>
+            <w:r>
+              <w:rPr>
+                <w:rFonts w:ascii="Times New Roman" w:hAnsi="Times New Roman" w:cs="Times New Roman" w:hint="eastAsia"/>
+                <w:noProof/>
+                <w:sz w:val="36"/>
+                <w:szCs w:val="36"/>
+              </w:rPr>
+              <w:drawing>
+                <wp:inline distT="0" distB="0" distL="0" distR="0" wp14:anchorId="09CE5A6C" wp14:editId="4C6F96A8">
+                  <wp:extent cx="3625794" cy="3465741"/>
+                  <wp:effectExtent l="0" t="0" r="0" b="1905"/>
+                  <wp:docPr id="7" name="圖片 7"/>
+                  <wp:cNvGraphicFramePr>
+                    <a:graphicFrameLocks xmlns:a="http://schemas.openxmlformats.org/drawingml/2006/main" noChangeAspect="1"/>
+                  </wp:cNvGraphicFramePr>
+                  <a:graphic xmlns:a="http://schemas.openxmlformats.org/drawingml/2006/main">
+                    <a:graphicData uri="http://schemas.openxmlformats.org/drawingml/2006/picture">
+                      <pic:pic xmlns:pic="http://schemas.openxmlformats.org/drawingml/2006/picture">
+                        <pic:nvPicPr>
+                          <pic:cNvPr id="7" name="postcts_setup.png"/>
+                          <pic:cNvPicPr/>
+                        </pic:nvPicPr>
+                        <pic:blipFill rotWithShape="1">
+                          <a:blip r:embed="rId12" cstate="print">
+                            <a:extLst>
+                              <a:ext uri="{28A0092B-C50C-407E-A947-70E740481C1C}">
+                                <a14:useLocalDpi xmlns:a14="http://schemas.microsoft.com/office/drawing/2010/main" val="0"/>
+                              </a:ext>
+                            </a:extLst>
+                          </a:blip>
+                          <a:srcRect r="70232" b="46962"/>
+                          <a:stretch/>
+                        </pic:blipFill>
+                        <pic:spPr bwMode="auto">
+                          <a:xfrm>
+                            <a:off x="0" y="0"/>
+                            <a:ext cx="3661922" cy="3500274"/>
+                          </a:xfrm>
+                          <a:prstGeom prst="rect">
+                            <a:avLst/>
+                          </a:prstGeom>
+                          <a:ln>
+                            <a:noFill/>
+                          </a:ln>
+                          <a:extLst>
+                            <a:ext uri="{53640926-AAD7-44D8-BBD7-CCE9431645EC}">
+                              <a14:shadowObscured xmlns:a14="http://schemas.microsoft.com/office/drawing/2010/main"/>
+                            </a:ext>
+                          </a:extLst>
+                        </pic:spPr>
+                      </pic:pic>
+                    </a:graphicData>
+                  </a:graphic>
+                </wp:inline>
+              </w:drawing>
+            </w:r>
+          </w:p>
+        </w:tc>
+      </w:tr>
+      <w:tr>
+        <w:trPr>
+          <w:trHeight w:val="1383"/>
+        </w:trPr>
+        <w:tc>
+          <w:tcPr>
+            <w:tcW w:w="3681" w:type="dxa"/>
+          </w:tcPr>
+          <w:p>
+            <w:pPr>
+              <w:pStyle w:val="a3"/>
+              <w:rPr>
+                <w:rFonts w:ascii="Times New Roman" w:hAnsi="Times New Roman" w:cs="Times New Roman"/>
+                <w:sz w:val="36"/>
+                <w:szCs w:val="36"/>
+              </w:rPr>
+            </w:pPr>
+            <w:r>
+              <w:rPr>
+                <w:rFonts w:ascii="Times New Roman" w:hAnsi="Times New Roman" w:cs="Times New Roman"/>
+                <w:sz w:val="36"/>
+                <w:szCs w:val="36"/>
+              </w:rPr>
+              <w:t>P</w:t>
+            </w:r>
+            <w:r>
+              <w:rPr>
+                <w:rFonts w:ascii="Times New Roman" w:hAnsi="Times New Roman" w:cs="Times New Roman" w:hint="eastAsia"/>
+                <w:sz w:val="36"/>
+                <w:szCs w:val="36"/>
+              </w:rPr>
+              <w:t>ost</w:t>
+            </w:r>
+            <w:r>
+              <w:rPr>
+                <w:rFonts w:ascii="Times New Roman" w:hAnsi="Times New Roman" w:cs="Times New Roman"/>
+                <w:sz w:val="36"/>
+                <w:szCs w:val="36"/>
+              </w:rPr>
+              <w:t>_c</w:t>
+            </w:r>
+            <w:r>
+              <w:rPr>
+                <w:rFonts w:ascii="Times New Roman" w:hAnsi="Times New Roman" w:cs="Times New Roman"/>
+                <w:sz w:val="36"/>
+                <w:szCs w:val="36"/>
+              </w:rPr>
+              <w:t>ts</w:t>
+            </w:r>
+          </w:p>
+          <w:p>
+            <w:pPr>
+              <w:pStyle w:val="a3"/>
+              <w:rPr>
+                <w:rFonts w:ascii="Times New Roman" w:hAnsi="Times New Roman" w:cs="Times New Roman"/>
+                <w:sz w:val="36"/>
+                <w:szCs w:val="36"/>
+              </w:rPr>
+            </w:pPr>
+            <w:r>
+              <w:rPr>
+                <w:rFonts w:ascii="Times New Roman" w:hAnsi="Times New Roman" w:cs="Times New Roman"/>
+                <w:sz w:val="36"/>
+                <w:szCs w:val="36"/>
+              </w:rPr>
+              <w:t>H</w:t>
+            </w:r>
+            <w:r>
+              <w:rPr>
+                <w:rFonts w:ascii="Times New Roman" w:hAnsi="Times New Roman" w:cs="Times New Roman"/>
+                <w:sz w:val="36"/>
+                <w:szCs w:val="36"/>
+              </w:rPr>
+              <w:t>oldup</w:t>
+            </w:r>
+          </w:p>
+          <w:p>
+            <w:pPr>
+              <w:pStyle w:val="a3"/>
+              <w:rPr>
+                <w:rFonts w:ascii="Times New Roman" w:hAnsi="Times New Roman" w:cs="Times New Roman"/>
+                <w:sz w:val="36"/>
+                <w:szCs w:val="36"/>
+              </w:rPr>
+            </w:pPr>
+          </w:p>
+        </w:tc>
+        <w:tc>
+          <w:tcPr>
+            <w:tcW w:w="7109" w:type="dxa"/>
+          </w:tcPr>
+          <w:p>
+            <w:pPr>
+              <w:pStyle w:val="a3"/>
+              <w:jc w:val="center"/>
+              <w:rPr>
+                <w:rFonts w:ascii="Times New Roman" w:hAnsi="Times New Roman" w:cs="Times New Roman" w:hint="eastAsia"/>
+                <w:noProof/>
+                <w:sz w:val="36"/>
+                <w:szCs w:val="36"/>
+              </w:rPr>
+            </w:pPr>
+            <w:r>
+              <w:rPr>
+                <w:rFonts w:ascii="Times New Roman" w:hAnsi="Times New Roman" w:cs="Times New Roman" w:hint="eastAsia"/>
+                <w:noProof/>
+                <w:sz w:val="36"/>
+                <w:szCs w:val="36"/>
+              </w:rPr>
+              <mc:AlternateContent>
+                <mc:Choice Requires="wps">
+                  <w:drawing>
+                    <wp:anchor distT="0" distB="0" distL="114300" distR="114300" simplePos="0" relativeHeight="251679744" behindDoc="0" locked="0" layoutInCell="1" allowOverlap="1" wp14:anchorId="4E1A000E" wp14:editId="5681056E">
+                      <wp:simplePos x="0" y="0"/>
+                      <wp:positionH relativeFrom="column">
+                        <wp:posOffset>377142</wp:posOffset>
+                      </wp:positionH>
+                      <wp:positionV relativeFrom="paragraph">
+                        <wp:posOffset>695385</wp:posOffset>
+                      </wp:positionV>
+                      <wp:extent cx="3027872" cy="845389"/>
+                      <wp:effectExtent l="19050" t="19050" r="39370" b="31115"/>
+                      <wp:wrapNone/>
+                      <wp:docPr id="19" name="矩形 19"/>
+                      <wp:cNvGraphicFramePr/>
+                      <a:graphic xmlns:a="http://schemas.openxmlformats.org/drawingml/2006/main">
+                        <a:graphicData uri="http://schemas.microsoft.com/office/word/2010/wordprocessingShape">
+                          <wps:wsp>
+                            <wps:cNvSpPr/>
+                            <wps:spPr>
+                              <a:xfrm>
+                                <a:off x="0" y="0"/>
+                                <a:ext cx="3027872" cy="845389"/>
+                              </a:xfrm>
+                              <a:prstGeom prst="rect">
+                                <a:avLst/>
+                              </a:prstGeom>
+                              <a:noFill/>
+                              <a:ln w="57150" cap="flat" cmpd="sng" algn="ctr">
+                                <a:solidFill>
+                                  <a:srgbClr val="FF0000"/>
+                                </a:solidFill>
+                                <a:prstDash val="solid"/>
+                                <a:miter lim="800000"/>
+                              </a:ln>
+                              <a:effectLst/>
+                            </wps:spPr>
+                            <wps:bodyPr rot="0" spcFirstLastPara="0" vertOverflow="overflow" horzOverflow="overflow" vert="horz" wrap="square" lIns="91440" tIns="45720" rIns="91440" bIns="45720" numCol="1" spcCol="0" rtlCol="0" fromWordArt="0" anchor="ctr" anchorCtr="0" forceAA="0" compatLnSpc="1">
+                              <a:prstTxWarp prst="textNoShape">
+                                <a:avLst/>
+                              </a:prstTxWarp>
+                              <a:noAutofit/>
+                            </wps:bodyPr>
+                          </wps:wsp>
+                        </a:graphicData>
+                      </a:graphic>
+                      <wp14:sizeRelH relativeFrom="margin">
+                        <wp14:pctWidth>0</wp14:pctWidth>
+                      </wp14:sizeRelH>
+                      <wp14:sizeRelV relativeFrom="margin">
+                        <wp14:pctHeight>0</wp14:pctHeight>
+                      </wp14:sizeRelV>
+                    </wp:anchor>
+                  </w:drawing>
+                </mc:Choice>
+                <mc:Fallback>
+                  <w:pict>
+                    <v:rect w14:anchorId="7CAB4C10" id="矩形 19" o:spid="_x0000_s1026" style="position:absolute;margin-left:29.7pt;margin-top:54.75pt;width:238.4pt;height:66.55pt;z-index:251679744;visibility:visible;mso-wrap-style:square;mso-width-percent:0;mso-height-percent:0;mso-wrap-distance-left:9pt;mso-wrap-distance-top:0;mso-wrap-distance-right:9pt;mso-wrap-distance-bottom:0;mso-position-horizontal:absolute;mso-position-horizontal-relative:text;mso-position-vertical:absolute;mso-position-vertical-relative:text;mso-width-percent:0;mso-height-percent:0;mso-width-relative:margin;mso-height-relative:margin;v-text-anchor:middle" o:gfxdata="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" filled="f" strokecolor="red" strokeweight="4.5pt"/>
+                  </w:pict>
+                </mc:Fallback>
+              </mc:AlternateContent>
+            </w:r>
+            <w:r>
+              <w:rPr>
+                <w:rFonts w:ascii="Times New Roman" w:hAnsi="Times New Roman" w:cs="Times New Roman" w:hint="eastAsia"/>
+                <w:noProof/>
+                <w:sz w:val="36"/>
+                <w:szCs w:val="36"/>
+              </w:rPr>
+              <w:drawing>
+                <wp:inline distT="0" distB="0" distL="0" distR="0" wp14:anchorId="6FF3986D" wp14:editId="6F2B6EED">
+                  <wp:extent cx="3619979" cy="2629535"/>
+                  <wp:effectExtent l="0" t="0" r="0" b="0"/>
+                  <wp:docPr id="8" name="圖片 8"/>
+                  <wp:cNvGraphicFramePr>
+                    <a:graphicFrameLocks xmlns:a="http://schemas.openxmlformats.org/drawingml/2006/main" noChangeAspect="1"/>
+                  </wp:cNvGraphicFramePr>
+                  <a:graphic xmlns:a="http://schemas.openxmlformats.org/drawingml/2006/main">
+                    <a:graphicData uri="http://schemas.openxmlformats.org/drawingml/2006/picture">
+                      <pic:pic xmlns:pic="http://schemas.openxmlformats.org/drawingml/2006/picture">
+                        <pic:nvPicPr>
+                          <pic:cNvPr id="8" name="postcts_holdup.png"/>
+                          <pic:cNvPicPr/>
+                        </pic:nvPicPr>
+                        <pic:blipFill rotWithShape="1">
+                          <a:blip r:embed="rId13" cstate="print">
+                            <a:extLst>
+                              <a:ext uri="{28A0092B-C50C-407E-A947-70E740481C1C}">
+                                <a14:useLocalDpi xmlns:a14="http://schemas.microsoft.com/office/drawing/2010/main" val="0"/>
+                              </a:ext>
+                            </a:extLst>
+                          </a:blip>
+                          <a:srcRect l="232" t="60629" r="74172"/>
+                          <a:stretch/>
+                        </pic:blipFill>
+                        <pic:spPr bwMode="auto">
+                          <a:xfrm>
+                            <a:off x="0" y="0"/>
+                            <a:ext cx="3661354" cy="2659590"/>
+                          </a:xfrm>
+                          <a:prstGeom prst="rect">
+                            <a:avLst/>
+                          </a:prstGeom>
+                          <a:ln>
+                            <a:noFill/>
+                          </a:ln>
+                          <a:extLst>
+                            <a:ext uri="{53640926-AAD7-44D8-BBD7-CCE9431645EC}">
+                              <a14:shadowObscured xmlns:a14="http://schemas.microsoft.com/office/drawing/2010/main"/>
+                            </a:ext>
+                          </a:extLst>
+                        </pic:spPr>
+                      </pic:pic>
+                    </a:graphicData>
+                  </a:graphic>
+                </wp:inline>
+              </w:drawing>
+            </w:r>
+          </w:p>
+        </w:tc>
+      </w:tr>
+      <w:tr>
+        <w:trPr>
+          <w:trHeight w:val="5927"/>
+        </w:trPr>
+        <w:tc>
+          <w:tcPr>
+            <w:tcW w:w="3681" w:type="dxa"/>
+          </w:tcPr>
+          <w:p>
+            <w:pPr>
+              <w:pStyle w:val="a3"/>
+              <w:rPr>
+                <w:rFonts w:ascii="Times New Roman" w:hAnsi="Times New Roman" w:cs="Times New Roman"/>
+                <w:sz w:val="36"/>
+                <w:szCs w:val="36"/>
+              </w:rPr>
+            </w:pPr>
+            <w:r>
+              <w:rPr>
+                <w:rFonts w:ascii="Times New Roman" w:hAnsi="Times New Roman" w:cs="Times New Roman" w:hint="eastAsia"/>
+                <w:sz w:val="36"/>
+                <w:szCs w:val="36"/>
+              </w:rPr>
+              <w:lastRenderedPageBreak/>
+              <w:t>ANTENNA</w:t>
+            </w:r>
+          </w:p>
+          <w:p>
+            <w:pPr>
+              <w:pStyle w:val="a3"/>
+              <w:rPr>
+                <w:rFonts w:ascii="Times New Roman" w:hAnsi="Times New Roman" w:cs="Times New Roman"/>
+                <w:sz w:val="36"/>
+                <w:szCs w:val="36"/>
+              </w:rPr>
+            </w:pPr>
+            <w:r>
+              <w:rPr>
+                <w:rFonts w:ascii="Times New Roman" w:hAnsi="Times New Roman" w:cs="Times New Roman"/>
+                <w:sz w:val="36"/>
+                <w:szCs w:val="36"/>
+              </w:rPr>
+              <w:t>&amp;</w:t>
+            </w:r>
+          </w:p>
+          <w:p>
+            <w:pPr>
+              <w:pStyle w:val="a3"/>
+              <w:rPr>
+                <w:rFonts w:ascii="Times New Roman" w:hAnsi="Times New Roman" w:cs="Times New Roman"/>
+                <w:sz w:val="36"/>
+                <w:szCs w:val="36"/>
+              </w:rPr>
+            </w:pPr>
+            <w:r>
+              <w:rPr>
+                <w:rFonts w:ascii="Times New Roman" w:hAnsi="Times New Roman" w:cs="Times New Roman"/>
+                <w:sz w:val="36"/>
+                <w:szCs w:val="36"/>
+              </w:rPr>
+              <w:t>GEOMETRIC</w:t>
+            </w:r>
+          </w:p>
+          <w:p>
+            <w:pPr>
+              <w:pStyle w:val="a3"/>
+              <w:rPr>
+                <w:rFonts w:ascii="Times New Roman" w:hAnsi="Times New Roman" w:cs="Times New Roman"/>
+                <w:sz w:val="36"/>
+                <w:szCs w:val="36"/>
+              </w:rPr>
+            </w:pPr>
+            <w:r>
+              <w:rPr>
+                <w:rFonts w:ascii="Times New Roman" w:hAnsi="Times New Roman" w:cs="Times New Roman"/>
+                <w:sz w:val="36"/>
+                <w:szCs w:val="36"/>
+              </w:rPr>
+              <w:t>CONNECTIVITY</w:t>
+            </w:r>
+          </w:p>
+          <w:p>
+            <w:pPr>
+              <w:pStyle w:val="a3"/>
+              <w:rPr>
+                <w:rFonts w:ascii="Times New Roman" w:hAnsi="Times New Roman" w:cs="Times New Roman"/>
+                <w:sz w:val="36"/>
+                <w:szCs w:val="36"/>
+              </w:rPr>
+            </w:pPr>
+            <w:r>
+              <w:rPr>
+                <w:rFonts w:ascii="Times New Roman" w:hAnsi="Times New Roman" w:cs="Times New Roman"/>
+                <w:sz w:val="36"/>
+                <w:szCs w:val="36"/>
+              </w:rPr>
+              <w:t>&amp;</w:t>
+            </w:r>
+          </w:p>
+          <w:p>
+            <w:pPr>
+              <w:pStyle w:val="a3"/>
+              <w:rPr>
+                <w:rFonts w:ascii="Times New Roman" w:hAnsi="Times New Roman" w:cs="Times New Roman"/>
+                <w:sz w:val="36"/>
+                <w:szCs w:val="36"/>
+              </w:rPr>
+            </w:pPr>
+            <w:r>
+              <w:rPr>
+                <w:rFonts w:ascii="Times New Roman" w:hAnsi="Times New Roman" w:cs="Times New Roman" w:hint="eastAsia"/>
+                <w:sz w:val="36"/>
+                <w:szCs w:val="36"/>
+              </w:rPr>
+              <w:t>VERIFY</w:t>
+            </w:r>
+          </w:p>
+          <w:p>
+            <w:pPr>
+              <w:pStyle w:val="a3"/>
+              <w:rPr>
+                <w:rFonts w:ascii="Times New Roman" w:hAnsi="Times New Roman" w:cs="Times New Roman"/>
+                <w:sz w:val="36"/>
+                <w:szCs w:val="36"/>
+              </w:rPr>
+            </w:pPr>
+          </w:p>
+        </w:tc>
+        <w:tc>
+          <w:tcPr>
+            <w:tcW w:w="7109" w:type="dxa"/>
+          </w:tcPr>
+          <w:p>
+            <w:pPr>
+              <w:pStyle w:val="a3"/>
+              <w:rPr>
+                <w:rFonts w:ascii="Times New Roman" w:hAnsi="Times New Roman" w:cs="Times New Roman" w:hint="eastAsia"/>
+                <w:noProof/>
+                <w:sz w:val="36"/>
+                <w:szCs w:val="36"/>
+              </w:rPr>
+            </w:pPr>
+          </w:p>
+        </w:tc>
+      </w:tr>
+    </w:tbl>
+    <w:p>
+      <w:r>
+        <w:br w:type="page"/>
+      </w:r>
+    </w:p>
+    <w:tbl>
+      <w:tblPr>
+        <w:tblStyle w:val="a8"/>
+        <w:tblW w:w="0" w:type="auto"/>
+        <w:tblLayout w:type="fixed"/>
+        <w:tblLook w:val="04A0" w:firstRow="1" w:lastRow="0" w:firstColumn="1" w:lastColumn="0" w:noHBand="0" w:noVBand="1"/>
+      </w:tblPr>
+      <w:tblGrid>
+        <w:gridCol w:w="10790"/>
+      </w:tblGrid>
+      <w:tr>
+        <w:trPr>
+          <w:trHeight w:val="699"/>
+        </w:trPr>
+        <w:tc>
+          <w:tcPr>
+            <w:tcW w:w="10790" w:type="dxa"/>
+          </w:tcPr>
+          <w:p>
+            <w:pPr>
+              <w:pStyle w:val="a3"/>
+              <w:jc w:val="center"/>
+              <w:rPr>
+                <w:rFonts w:ascii="Times New Roman" w:hAnsi="Times New Roman" w:cs="Times New Roman"/>
+                <w:noProof/>
+                <w:sz w:val="36"/>
+                <w:szCs w:val="36"/>
+              </w:rPr>
+            </w:pPr>
+            <w:r>
+              <w:rPr>
+                <w:rFonts w:ascii="Times New Roman" w:hAnsi="Times New Roman" w:cs="Times New Roman"/>
+                <w:noProof/>
+                <w:sz w:val="36"/>
+                <w:szCs w:val="36"/>
+              </w:rPr>
+              <w:lastRenderedPageBreak/>
+              <w:t>Floorplan_View</w:t>
+            </w:r>
+          </w:p>
+        </w:tc>
+      </w:tr>
+      <w:tr>
+        <w:trPr>
+          <w:trHeight w:val="5927"/>
+        </w:trPr>
+        <w:tc>
+          <w:tcPr>
+            <w:tcW w:w="10790" w:type="dxa"/>
+          </w:tcPr>
+          <w:p>
+            <w:pPr>
+              <w:pStyle w:val="a3"/>
+              <w:jc w:val="center"/>
+              <w:rPr>
+                <w:rFonts w:ascii="Times New Roman" w:hAnsi="Times New Roman" w:cs="Times New Roman"/>
+                <w:noProof/>
+                <w:sz w:val="36"/>
+                <w:szCs w:val="36"/>
+              </w:rPr>
+            </w:pPr>
+            <w:r>
+              <w:rPr>
+                <w:rFonts w:ascii="Times New Roman" w:hAnsi="Times New Roman" w:cs="Times New Roman"/>
+                <w:noProof/>
+                <w:sz w:val="36"/>
+                <w:szCs w:val="36"/>
+              </w:rPr>
+              <w:drawing>
+                <wp:inline distT="0" distB="0" distL="0" distR="0">
+                  <wp:extent cx="5460521" cy="4833589"/>
+                  <wp:effectExtent l="0" t="0" r="6985" b="5715"/>
+                  <wp:docPr id="21" name="圖片 21"/>
+                  <wp:cNvGraphicFramePr>
+                    <a:graphicFrameLocks xmlns:a="http://schemas.openxmlformats.org/drawingml/2006/main" noChangeAspect="1"/>
+                  </wp:cNvGraphicFramePr>
+                  <a:graphic xmlns:a="http://schemas.openxmlformats.org/drawingml/2006/main">
+                    <a:graphicData uri="http://schemas.openxmlformats.org/drawingml/2006/picture">
+                      <pic:pic xmlns:pic="http://schemas.openxmlformats.org/drawingml/2006/picture">
+                        <pic:nvPicPr>
+                          <pic:cNvPr id="21" name="floorplan.png"/>
+                          <pic:cNvPicPr/>
+                        </pic:nvPicPr>
+                        <pic:blipFill rotWithShape="1">
+                          <a:blip r:embed="rId14">
+                            <a:extLst>
+                              <a:ext uri="{28A0092B-C50C-407E-A947-70E740481C1C}">
+                                <a14:useLocalDpi xmlns:a14="http://schemas.microsoft.com/office/drawing/2010/main" val="0"/>
+                              </a:ext>
+                            </a:extLst>
+                          </a:blip>
+                          <a:srcRect l="22999" t="17002" r="28945" b="3710"/>
+                          <a:stretch/>
+                        </pic:blipFill>
+                        <pic:spPr bwMode="auto">
+                          <a:xfrm>
+                            <a:off x="0" y="0"/>
+                            <a:ext cx="5471947" cy="4843703"/>
+                          </a:xfrm>
+                          <a:prstGeom prst="rect">
+                            <a:avLst/>
+                          </a:prstGeom>
+                          <a:ln>
+                            <a:noFill/>
+                          </a:ln>
+                          <a:extLst>
+                            <a:ext uri="{53640926-AAD7-44D8-BBD7-CCE9431645EC}">
+                              <a14:shadowObscured xmlns:a14="http://schemas.microsoft.com/office/drawing/2010/main"/>
+                            </a:ext>
+                          </a:extLst>
+                        </pic:spPr>
+                      </pic:pic>
+                    </a:graphicData>
+                  </a:graphic>
+                </wp:inline>
+              </w:drawing>
+            </w:r>
+          </w:p>
+        </w:tc>
+      </w:tr>
+      <w:tr>
+        <w:trPr>
+          <w:trHeight w:val="442"/>
+        </w:trPr>
+        <w:tc>
+          <w:tcPr>
+            <w:tcW w:w="10790" w:type="dxa"/>
+          </w:tcPr>
+          <w:p>
+            <w:pPr>
+              <w:pStyle w:val="a3"/>
+              <w:jc w:val="center"/>
+              <w:rPr>
+                <w:rFonts w:ascii="Times New Roman" w:hAnsi="Times New Roman" w:cs="Times New Roman"/>
+                <w:noProof/>
+                <w:sz w:val="36"/>
+                <w:szCs w:val="36"/>
+              </w:rPr>
+            </w:pPr>
+            <w:r>
+              <w:rPr>
+                <w:rFonts w:ascii="Times New Roman" w:hAnsi="Times New Roman" w:cs="Times New Roman"/>
+                <w:noProof/>
+                <w:sz w:val="36"/>
+                <w:szCs w:val="36"/>
+              </w:rPr>
+              <w:t>Amoeba</w:t>
+            </w:r>
+            <w:r>
+              <w:rPr>
+                <w:rFonts w:ascii="Times New Roman" w:hAnsi="Times New Roman" w:cs="Times New Roman"/>
+                <w:noProof/>
+                <w:sz w:val="36"/>
+                <w:szCs w:val="36"/>
+              </w:rPr>
+              <w:t>_View</w:t>
+            </w:r>
+          </w:p>
+        </w:tc>
+      </w:tr>
+      <w:tr>
+        <w:trPr>
+          <w:trHeight w:val="2001"/>
+        </w:trPr>
+        <w:tc>
+          <w:tcPr>
+            <w:tcW w:w="10790" w:type="dxa"/>
+          </w:tcPr>
+          <w:p>
+            <w:pPr>
+              <w:pStyle w:val="a3"/>
+              <w:jc w:val="center"/>
+              <w:rPr>
+                <w:rFonts w:ascii="Times New Roman" w:hAnsi="Times New Roman" w:cs="Times New Roman"/>
+                <w:noProof/>
+                <w:sz w:val="36"/>
+                <w:szCs w:val="36"/>
+              </w:rPr>
+            </w:pPr>
+          </w:p>
+        </w:tc>
+      </w:tr>
+      <w:tr>
+        <w:trPr>
+          <w:trHeight w:val="250"/>
+        </w:trPr>
+        <w:tc>
+          <w:tcPr>
+            <w:tcW w:w="10790" w:type="dxa"/>
+          </w:tcPr>
+          <w:p>
+            <w:pPr>
+              <w:pStyle w:val="a3"/>
+              <w:jc w:val="center"/>
+              <w:rPr>
+                <w:rFonts w:ascii="Times New Roman" w:hAnsi="Times New Roman" w:cs="Times New Roman"/>
+                <w:noProof/>
+                <w:sz w:val="36"/>
+                <w:szCs w:val="36"/>
+              </w:rPr>
+            </w:pPr>
+            <w:r>
+              <w:rPr>
+                <w:rFonts w:ascii="Times New Roman" w:hAnsi="Times New Roman" w:cs="Times New Roman" w:hint="eastAsia"/>
+                <w:noProof/>
+                <w:sz w:val="36"/>
+                <w:szCs w:val="36"/>
+              </w:rPr>
+              <w:t>Physical_view</w:t>
+            </w:r>
+          </w:p>
+        </w:tc>
+      </w:tr>
+      <w:tr>
+        <w:trPr>
+          <w:trHeight w:val="682"/>
+        </w:trPr>
+        <w:tc>
+          <w:tcPr>
+            <w:tcW w:w="10790" w:type="dxa"/>
+          </w:tcPr>
+          <w:p>
+            <w:pPr>
+              <w:pStyle w:val="a3"/>
+              <w:jc w:val="center"/>
+              <w:rPr>
+                <w:rFonts w:ascii="Times New Roman" w:hAnsi="Times New Roman" w:cs="Times New Roman" w:hint="eastAsia"/>
+                <w:noProof/>
+                <w:sz w:val="36"/>
+                <w:szCs w:val="36"/>
+              </w:rPr>
+            </w:pPr>
+          </w:p>
+        </w:tc>
+      </w:tr>
+    </w:tbl>
+    <w:p>
+      <w:r>
+        <w:br w:type="page"/>
+      </w:r>
+    </w:p>
+    <w:tbl>
+      <w:tblPr>
+        <w:tblStyle w:val="a8"/>
+        <w:tblW w:w="0" w:type="auto"/>
+        <w:tblLayout w:type="fixed"/>
+        <w:tblLook w:val="04A0" w:firstRow="1" w:lastRow="0" w:firstColumn="1" w:lastColumn="0" w:noHBand="0" w:noVBand="1"/>
+      </w:tblPr>
+      <w:tblGrid>
+        <w:gridCol w:w="4815"/>
+        <w:gridCol w:w="5975"/>
+      </w:tblGrid>
+      <w:tr>
+        <w:trPr>
+          <w:trHeight w:val="682"/>
+        </w:trPr>
+        <w:tc>
+          <w:tcPr>
+            <w:tcW w:w="10790" w:type="dxa"/>
+            <w:gridSpan w:val="2"/>
+          </w:tcPr>
+          <w:p>
+            <w:pPr>
+              <w:pStyle w:val="a3"/>
+              <w:jc w:val="center"/>
+              <w:rPr>
+                <w:rFonts w:ascii="Times New Roman" w:hAnsi="Times New Roman" w:cs="Times New Roman" w:hint="eastAsia"/>
+                <w:noProof/>
+                <w:sz w:val="36"/>
+                <w:szCs w:val="36"/>
+              </w:rPr>
+            </w:pPr>
+            <w:r>
+              <w:rPr>
+                <w:rFonts w:ascii="Times New Roman" w:hAnsi="Times New Roman" w:cs="Times New Roman" w:hint="eastAsia"/>
+                <w:noProof/>
+                <w:sz w:val="36"/>
+                <w:szCs w:val="36"/>
+              </w:rPr>
+              <w:lastRenderedPageBreak/>
+              <w:t>S</w:t>
+            </w:r>
+            <w:r>
+              <w:rPr>
+                <w:rFonts w:ascii="Times New Roman" w:hAnsi="Times New Roman" w:cs="Times New Roman"/>
+                <w:noProof/>
+                <w:sz w:val="36"/>
+                <w:szCs w:val="36"/>
+              </w:rPr>
+              <w:t>imulation</w:t>
+            </w:r>
+          </w:p>
+        </w:tc>
+      </w:tr>
+      <w:tr>
+        <w:trPr>
+          <w:trHeight w:val="682"/>
+        </w:trPr>
+        <w:tc>
+          <w:tcPr>
+            <w:tcW w:w="4815" w:type="dxa"/>
+          </w:tcPr>
+          <w:p>
+            <w:pPr>
+              <w:pStyle w:val="a3"/>
+              <w:jc w:val="center"/>
+              <w:rPr>
+                <w:rFonts w:ascii="Times New Roman" w:hAnsi="Times New Roman" w:cs="Times New Roman" w:hint="eastAsia"/>
+                <w:noProof/>
+                <w:sz w:val="36"/>
+                <w:szCs w:val="36"/>
+              </w:rPr>
+            </w:pPr>
+          </w:p>
+        </w:tc>
+        <w:tc>
+          <w:tcPr>
+            <w:tcW w:w="5975" w:type="dxa"/>
+          </w:tcPr>
+          <w:p>
+            <w:pPr>
+              <w:pStyle w:val="a3"/>
+              <w:jc w:val="center"/>
+              <w:rPr>
+                <w:rFonts w:ascii="Times New Roman" w:hAnsi="Times New Roman" w:cs="Times New Roman" w:hint="eastAsia"/>
+                <w:noProof/>
+                <w:sz w:val="36"/>
+                <w:szCs w:val="36"/>
+              </w:rPr>
+            </w:pPr>
+          </w:p>
+        </w:tc>
+      </w:tr>
+      <w:tr>
+        <w:trPr>
+          <w:trHeight w:val="682"/>
+        </w:trPr>
+        <w:tc>
+          <w:tcPr>
+            <w:tcW w:w="4815" w:type="dxa"/>
+          </w:tcPr>
+          <w:p>
+            <w:pPr>
+              <w:pStyle w:val="a3"/>
+              <w:jc w:val="center"/>
+              <w:rPr>
+                <w:rFonts w:ascii="Times New Roman" w:hAnsi="Times New Roman" w:cs="Times New Roman" w:hint="eastAsia"/>
+                <w:noProof/>
+                <w:sz w:val="36"/>
+                <w:szCs w:val="36"/>
+              </w:rPr>
+            </w:pPr>
+          </w:p>
+        </w:tc>
+        <w:tc>
+          <w:tcPr>
+            <w:tcW w:w="5975" w:type="dxa"/>
+          </w:tcPr>
+          <w:p>
+            <w:pPr>
+              <w:pStyle w:val="a3"/>
+              <w:jc w:val="center"/>
+              <w:rPr>
+                <w:rFonts w:ascii="Times New Roman" w:hAnsi="Times New Roman" w:cs="Times New Roman" w:hint="eastAsia"/>
+                <w:noProof/>
+                <w:sz w:val="36"/>
+                <w:szCs w:val="36"/>
+              </w:rPr>
+            </w:pPr>
+            <w:r>
+              <w:rPr>
+                <w:rFonts w:ascii="Times New Roman" w:hAnsi="Times New Roman" w:cs="Times New Roman" w:hint="eastAsia"/>
+                <w:noProof/>
+                <w:sz w:val="36"/>
+                <w:szCs w:val="36"/>
+              </w:rPr>
+              <mc:AlternateContent>
+                <mc:Choice Requires="wps">
+                  <w:drawing>
+                    <wp:anchor distT="0" distB="0" distL="114300" distR="114300" simplePos="0" relativeHeight="251680768" behindDoc="0" locked="0" layoutInCell="1" allowOverlap="1">
+                      <wp:simplePos x="0" y="0"/>
+                      <wp:positionH relativeFrom="column">
+                        <wp:posOffset>1939290</wp:posOffset>
+                      </wp:positionH>
+                      <wp:positionV relativeFrom="paragraph">
+                        <wp:posOffset>2728070</wp:posOffset>
+                      </wp:positionV>
+                      <wp:extent cx="778040" cy="572494"/>
+                      <wp:effectExtent l="0" t="0" r="0" b="0"/>
+                      <wp:wrapNone/>
+                      <wp:docPr id="27" name="文字方塊 27"/>
+                      <wp:cNvGraphicFramePr/>
+                      <a:graphic xmlns:a="http://schemas.openxmlformats.org/drawingml/2006/main">
+                        <a:graphicData uri="http://schemas.microsoft.com/office/word/2010/wordprocessingShape">
+                          <wps:wsp>
+                            <wps:cNvSpPr txBox="1"/>
+                            <wps:spPr>
+                              <a:xfrm>
+                                <a:off x="0" y="0"/>
+                                <a:ext cx="778040" cy="572494"/>
+                              </a:xfrm>
+                              <a:prstGeom prst="rect">
+                                <a:avLst/>
+                              </a:prstGeom>
+                              <a:noFill/>
+                              <a:ln w="6350">
+                                <a:noFill/>
+                              </a:ln>
+                            </wps:spPr>
+                            <wps:txbx>
+                              <w:txbxContent>
+                                <w:p>
+                                  <w:pPr>
+                                    <w:rPr>
+                                      <w:b/>
+                                      <w:color w:val="FF0000"/>
+                                      <w:sz w:val="40"/>
+                                      <w:szCs w:val="40"/>
+                                    </w:rPr>
+                                  </w:pPr>
+                                  <w:r>
+                                    <w:rPr>
+                                      <w:rFonts w:hint="eastAsia"/>
+                                      <w:b/>
+                                      <w:color w:val="FF0000"/>
+                                      <w:sz w:val="40"/>
+                                      <w:szCs w:val="40"/>
+                                    </w:rPr>
+                                    <w:t>Syn0</w:t>
+                                  </w:r>
+                                </w:p>
+                              </w:txbxContent>
+                            </wps:txbx>
+                            <wps:bodyPr rot="0" spcFirstLastPara="0" vertOverflow="overflow" horzOverflow="overflow" vert="horz" wrap="square" lIns="91440" tIns="45720" rIns="91440" bIns="45720" numCol="1" spcCol="0" rtlCol="0" fromWordArt="0" anchor="t" anchorCtr="0" forceAA="0" compatLnSpc="1">
+                              <a:prstTxWarp prst="textNoShape">
+                                <a:avLst/>
+                              </a:prstTxWarp>
+                              <a:noAutofit/>
+                            </wps:bodyPr>
+                          </wps:wsp>
+                        </a:graphicData>
+                      </a:graphic>
+                      <wp14:sizeRelH relativeFrom="margin">
+                        <wp14:pctWidth>0</wp14:pctWidth>
+                      </wp14:sizeRelH>
+                      <wp14:sizeRelV relativeFrom="margin">
+                        <wp14:pctHeight>0</wp14:pctHeight>
+                      </wp14:sizeRelV>
+                    </wp:anchor>
+                  </w:drawing>
+                </mc:Choice>
+                <mc:Fallback>
+                  <w:pict>
+                    <v:shapetype id="_x0000_t202" coordsize="21600,21600" o:spt="202" path="m,l,21600r21600,l21600,xe">
+                      <v:stroke joinstyle="miter"/>
+                      <v:path gradientshapeok="t" o:connecttype="rect"/>
+                    </v:shapetype>
+                    <v:shape id="文字方塊 27" o:spid="_x0000_s1026" type="#_x0000_t202" style="position:absolute;left:0;text-align:left;margin-left:152.7pt;margin-top:214.8pt;width:61.25pt;height:45.1pt;z-index:251680768;visibility:visible;mso-wrap-style:square;mso-width-percent:0;mso-height-percent:0;mso-wrap-distance-left:9pt;mso-wrap-distance-top:0;mso-wrap-distance-right:9pt;mso-wrap-distance-bottom:0;mso-position-horizontal:absolute;mso-position-horizontal-relative:text;mso-position-vertical:absolute;mso-position-vertical-relative:text;mso-width-percent:0;mso-height-percent:0;mso-width-relative:margin;mso-height-relative:margin;v-text-anchor:top" o:gfxdata="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" filled="f" stroked="f" strokeweight=".5pt">
+                      <v:textbox>
+                        <w:txbxContent>
+                          <w:p>
+                            <w:pPr>
+                              <w:rPr>
+                                <w:b/>
+                                <w:color w:val="FF0000"/>
+                                <w:sz w:val="40"/>
+                                <w:szCs w:val="40"/>
+                              </w:rPr>
+                            </w:pPr>
+                            <w:r>
+                              <w:rPr>
+                                <w:rFonts w:hint="eastAsia"/>
+                                <w:b/>
+                                <w:color w:val="FF0000"/>
+                                <w:sz w:val="40"/>
+                                <w:szCs w:val="40"/>
+                              </w:rPr>
+                              <w:t>Syn0</w:t>
+                            </w:r>
+                          </w:p>
+                        </w:txbxContent>
+                      </v:textbox>
+                    </v:shape>
+                  </w:pict>
+                </mc:Fallback>
+              </mc:AlternateContent>
+            </w:r>
+            <w:r>
+              <w:rPr>
+                <w:rFonts w:ascii="Times New Roman" w:hAnsi="Times New Roman" w:cs="Times New Roman" w:hint="eastAsia"/>
+                <w:noProof/>
+                <w:sz w:val="36"/>
+                <w:szCs w:val="36"/>
+              </w:rPr>
+              <w:drawing>
+                <wp:inline distT="0" distB="0" distL="0" distR="0">
+                  <wp:extent cx="1780485" cy="4417801"/>
+                  <wp:effectExtent l="0" t="0" r="0" b="1905"/>
+                  <wp:docPr id="24" name="圖片 24"/>
+                  <wp:cNvGraphicFramePr>
+                    <a:graphicFrameLocks xmlns:a="http://schemas.openxmlformats.org/drawingml/2006/main" noChangeAspect="1"/>
+                  </wp:cNvGraphicFramePr>
+                  <a:graphic xmlns:a="http://schemas.openxmlformats.org/drawingml/2006/main">
+                    <a:graphicData uri="http://schemas.openxmlformats.org/drawingml/2006/picture">
+                      <pic:pic xmlns:pic="http://schemas.openxmlformats.org/drawingml/2006/picture">
+                        <pic:nvPicPr>
+                          <pic:cNvPr id="24" name="syn0.png"/>
+                          <pic:cNvPicPr/>
+                        </pic:nvPicPr>
+                        <pic:blipFill rotWithShape="1">
+                          <a:blip r:embed="rId15">
+                            <a:extLst>
+                              <a:ext uri="{28A0092B-C50C-407E-A947-70E740481C1C}">
+                                <a14:useLocalDpi xmlns:a14="http://schemas.microsoft.com/office/drawing/2010/main" val="0"/>
+                              </a:ext>
+                            </a:extLst>
+                          </a:blip>
+                          <a:srcRect r="76627"/>
+                          <a:stretch/>
+                        </pic:blipFill>
+                        <pic:spPr bwMode="auto">
+                          <a:xfrm>
+                            <a:off x="0" y="0"/>
+                            <a:ext cx="1801438" cy="4469790"/>
+                          </a:xfrm>
+                          <a:prstGeom prst="rect">
+                            <a:avLst/>
+                          </a:prstGeom>
+                          <a:ln>
+                            <a:noFill/>
+                          </a:ln>
+                          <a:extLst>
+                            <a:ext uri="{53640926-AAD7-44D8-BBD7-CCE9431645EC}">
+                              <a14:shadowObscured xmlns:a14="http://schemas.microsoft.com/office/drawing/2010/main"/>
+                            </a:ext>
+                          </a:extLst>
+                        </pic:spPr>
+                      </pic:pic>
+                    </a:graphicData>
+                  </a:graphic>
+                </wp:inline>
+              </w:drawing>
+            </w:r>
+          </w:p>
+        </w:tc>
+      </w:tr>
+      <w:tr>
+        <w:trPr>
+          <w:trHeight w:val="682"/>
+        </w:trPr>
+        <w:tc>
+          <w:tcPr>
+            <w:tcW w:w="4815" w:type="dxa"/>
+          </w:tcPr>
+          <w:p>
+            <w:pPr>
+              <w:pStyle w:val="a3"/>
+              <w:jc w:val="center"/>
+              <w:rPr>
+                <w:rFonts w:ascii="Times New Roman" w:hAnsi="Times New Roman" w:cs="Times New Roman" w:hint="eastAsia"/>
+                <w:noProof/>
+                <w:sz w:val="36"/>
+                <w:szCs w:val="36"/>
+              </w:rPr>
+            </w:pPr>
+            <w:r>
+              <w:rPr>
+                <w:rFonts w:ascii="Times New Roman" w:hAnsi="Times New Roman" w:cs="Times New Roman" w:hint="eastAsia"/>
+                <w:noProof/>
+                <w:sz w:val="36"/>
+                <w:szCs w:val="36"/>
+              </w:rPr>
+              <w:lastRenderedPageBreak/>
+              <mc:AlternateContent>
+                <mc:Choice Requires="wps">
+                  <w:drawing>
+                    <wp:anchor distT="0" distB="0" distL="114300" distR="114300" simplePos="0" relativeHeight="251686912" behindDoc="0" locked="0" layoutInCell="1" allowOverlap="1" wp14:anchorId="6634564B" wp14:editId="00DF7263">
+                      <wp:simplePos x="0" y="0"/>
+                      <wp:positionH relativeFrom="column">
+                        <wp:posOffset>1478750</wp:posOffset>
+                      </wp:positionH>
+                      <wp:positionV relativeFrom="paragraph">
+                        <wp:posOffset>2964180</wp:posOffset>
+                      </wp:positionV>
+                      <wp:extent cx="778040" cy="572494"/>
+                      <wp:effectExtent l="0" t="0" r="0" b="0"/>
+                      <wp:wrapNone/>
+                      <wp:docPr id="30" name="文字方塊 30"/>
+                      <wp:cNvGraphicFramePr/>
+                      <a:graphic xmlns:a="http://schemas.openxmlformats.org/drawingml/2006/main">
+                        <a:graphicData uri="http://schemas.microsoft.com/office/word/2010/wordprocessingShape">
+                          <wps:wsp>
+                            <wps:cNvSpPr txBox="1"/>
+                            <wps:spPr>
+                              <a:xfrm>
+                                <a:off x="0" y="0"/>
+                                <a:ext cx="778040" cy="572494"/>
+                              </a:xfrm>
+                              <a:prstGeom prst="rect">
+                                <a:avLst/>
+                              </a:prstGeom>
+                              <a:noFill/>
+                              <a:ln w="6350">
+                                <a:noFill/>
+                              </a:ln>
+                            </wps:spPr>
+                            <wps:txbx>
+                              <w:txbxContent>
+                                <w:p>
+                                  <w:pPr>
+                                    <w:rPr>
+                                      <w:b/>
+                                      <w:color w:val="FF0000"/>
+                                      <w:sz w:val="40"/>
+                                      <w:szCs w:val="40"/>
+                                    </w:rPr>
+                                  </w:pPr>
+                                  <w:r>
+                                    <w:rPr>
+                                      <w:rFonts w:hint="eastAsia"/>
+                                      <w:b/>
+                                      <w:color w:val="FF0000"/>
+                                      <w:sz w:val="40"/>
+                                      <w:szCs w:val="40"/>
+                                    </w:rPr>
+                                    <w:t>Syn</w:t>
+                                  </w:r>
+                                  <w:r>
+                                    <w:rPr>
+                                      <w:rFonts w:hint="eastAsia"/>
+                                      <w:b/>
+                                      <w:color w:val="FF0000"/>
+                                      <w:sz w:val="40"/>
+                                      <w:szCs w:val="40"/>
+                                    </w:rPr>
+                                    <w:t>1</w:t>
+                                  </w:r>
+                                </w:p>
+                              </w:txbxContent>
+                            </wps:txbx>
+                            <wps:bodyPr rot="0" spcFirstLastPara="0" vertOverflow="overflow" horzOverflow="overflow" vert="horz" wrap="square" lIns="91440" tIns="45720" rIns="91440" bIns="45720" numCol="1" spcCol="0" rtlCol="0" fromWordArt="0" anchor="t" anchorCtr="0" forceAA="0" compatLnSpc="1">
+                              <a:prstTxWarp prst="textNoShape">
+                                <a:avLst/>
+                              </a:prstTxWarp>
+                              <a:noAutofit/>
+                            </wps:bodyPr>
+                          </wps:wsp>
+                        </a:graphicData>
+                      </a:graphic>
+                      <wp14:sizeRelH relativeFrom="margin">
+                        <wp14:pctWidth>0</wp14:pctWidth>
+                      </wp14:sizeRelH>
+                      <wp14:sizeRelV relativeFrom="margin">
+                        <wp14:pctHeight>0</wp14:pctHeight>
+                      </wp14:sizeRelV>
+                    </wp:anchor>
+                  </w:drawing>
+                </mc:Choice>
+                <mc:Fallback>
+                  <w:pict>
+                    <v:shape w14:anchorId="6634564B" id="文字方塊 30" o:spid="_x0000_s1027" type="#_x0000_t202" style="position:absolute;left:0;text-align:left;margin-left:116.45pt;margin-top:233.4pt;width:61.25pt;height:45.1pt;z-index:251686912;visibility:visible;mso-wrap-style:square;mso-width-percent:0;mso-height-percent:0;mso-wrap-distance-left:9pt;mso-wrap-distance-top:0;mso-wrap-distance-right:9pt;mso-wrap-distance-bottom:0;mso-position-horizontal:absolute;mso-position-horizontal-relative:text;mso-position-vertical:absolute;mso-position-vertical-relative:text;mso-width-percent:0;mso-height-percent:0;mso-width-relative:margin;mso-height-relative:margin;v-text-anchor:top" o:gfxdata="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" filled="f" stroked="f" strokeweight=".5pt">
+                      <v:textbox>
+                        <w:txbxContent>
+                          <w:p>
+                            <w:pPr>
+                              <w:rPr>
+                                <w:b/>
+                                <w:color w:val="FF0000"/>
+                                <w:sz w:val="40"/>
+                                <w:szCs w:val="40"/>
+                              </w:rPr>
+                            </w:pPr>
+                            <w:r>
+                              <w:rPr>
+                                <w:rFonts w:hint="eastAsia"/>
+                                <w:b/>
+                                <w:color w:val="FF0000"/>
+                                <w:sz w:val="40"/>
+                                <w:szCs w:val="40"/>
+                              </w:rPr>
+                              <w:t>Syn</w:t>
+                            </w:r>
+                            <w:r>
+                              <w:rPr>
+                                <w:rFonts w:hint="eastAsia"/>
+                                <w:b/>
+                                <w:color w:val="FF0000"/>
+                                <w:sz w:val="40"/>
+                                <w:szCs w:val="40"/>
+                              </w:rPr>
+                              <w:t>1</w:t>
+                            </w:r>
+                          </w:p>
+                        </w:txbxContent>
+                      </v:textbox>
+                    </v:shape>
+                  </w:pict>
+                </mc:Fallback>
+              </mc:AlternateContent>
+            </w:r>
+            <w:r>
+              <w:rPr>
+                <w:rFonts w:ascii="Times New Roman" w:hAnsi="Times New Roman" w:cs="Times New Roman" w:hint="eastAsia"/>
+                <w:noProof/>
+                <w:sz w:val="36"/>
+                <w:szCs w:val="36"/>
+              </w:rPr>
+              <w:drawing>
+                <wp:inline distT="0" distB="0" distL="0" distR="0" wp14:anchorId="77EE65D9" wp14:editId="0FC632E4">
+                  <wp:extent cx="2968393" cy="4770408"/>
+                  <wp:effectExtent l="0" t="0" r="3810" b="0"/>
+                  <wp:docPr id="23" name="圖片 23"/>
+                  <wp:cNvGraphicFramePr>
+                    <a:graphicFrameLocks xmlns:a="http://schemas.openxmlformats.org/drawingml/2006/main" noChangeAspect="1"/>
+                  </wp:cNvGraphicFramePr>
+                  <a:graphic xmlns:a="http://schemas.openxmlformats.org/drawingml/2006/main">
+                    <a:graphicData uri="http://schemas.openxmlformats.org/drawingml/2006/picture">
+                      <pic:pic xmlns:pic="http://schemas.openxmlformats.org/drawingml/2006/picture">
+                        <pic:nvPicPr>
+                          <pic:cNvPr id="23" name="syn1.png"/>
+                          <pic:cNvPicPr/>
+                        </pic:nvPicPr>
+                        <pic:blipFill rotWithShape="1">
+                          <a:blip r:embed="rId16">
+                            <a:extLst>
+                              <a:ext uri="{28A0092B-C50C-407E-A947-70E740481C1C}">
+                                <a14:useLocalDpi xmlns:a14="http://schemas.microsoft.com/office/drawing/2010/main" val="0"/>
+                              </a:ext>
+                            </a:extLst>
+                          </a:blip>
+                          <a:srcRect r="66621"/>
+                          <a:stretch/>
+                        </pic:blipFill>
+                        <pic:spPr bwMode="auto">
+                          <a:xfrm>
+                            <a:off x="0" y="0"/>
+                            <a:ext cx="2986306" cy="4799196"/>
+                          </a:xfrm>
+                          <a:prstGeom prst="rect">
+                            <a:avLst/>
+                          </a:prstGeom>
+                          <a:ln>
+                            <a:noFill/>
+                          </a:ln>
+                          <a:extLst>
+                            <a:ext uri="{53640926-AAD7-44D8-BBD7-CCE9431645EC}">
+                              <a14:shadowObscured xmlns:a14="http://schemas.microsoft.com/office/drawing/2010/main"/>
+                            </a:ext>
+                          </a:extLst>
+                        </pic:spPr>
+                      </pic:pic>
+                    </a:graphicData>
+                  </a:graphic>
+                </wp:inline>
+              </w:drawing>
+            </w:r>
+          </w:p>
+        </w:tc>
+        <w:tc>
+          <w:tcPr>
+            <w:tcW w:w="5975" w:type="dxa"/>
+          </w:tcPr>
+          <w:p>
+            <w:pPr>
+              <w:pStyle w:val="a3"/>
+              <w:jc w:val="center"/>
+              <w:rPr>
+                <w:rFonts w:ascii="Times New Roman" w:hAnsi="Times New Roman" w:cs="Times New Roman" w:hint="eastAsia"/>
+                <w:noProof/>
+                <w:sz w:val="36"/>
+                <w:szCs w:val="36"/>
+              </w:rPr>
+            </w:pPr>
+            <w:r>
+              <w:rPr>
+                <w:rFonts w:ascii="Times New Roman" w:hAnsi="Times New Roman" w:cs="Times New Roman" w:hint="eastAsia"/>
+                <w:noProof/>
+                <w:sz w:val="36"/>
+                <w:szCs w:val="36"/>
+              </w:rPr>
+              <mc:AlternateContent>
+                <mc:Choice Requires="wps">
+                  <w:drawing>
+                    <wp:anchor distT="0" distB="0" distL="114300" distR="114300" simplePos="0" relativeHeight="251684864" behindDoc="0" locked="0" layoutInCell="1" allowOverlap="1" wp14:anchorId="419B0E73" wp14:editId="74861F66">
+                      <wp:simplePos x="0" y="0"/>
+                      <wp:positionH relativeFrom="column">
+                        <wp:posOffset>2088570</wp:posOffset>
+                      </wp:positionH>
+                      <wp:positionV relativeFrom="paragraph">
+                        <wp:posOffset>3034527</wp:posOffset>
+                      </wp:positionV>
+                      <wp:extent cx="778040" cy="572494"/>
+                      <wp:effectExtent l="0" t="0" r="0" b="0"/>
+                      <wp:wrapNone/>
+                      <wp:docPr id="29" name="文字方塊 29"/>
+                      <wp:cNvGraphicFramePr/>
+                      <a:graphic xmlns:a="http://schemas.openxmlformats.org/drawingml/2006/main">
+                        <a:graphicData uri="http://schemas.microsoft.com/office/word/2010/wordprocessingShape">
+                          <wps:wsp>
+                            <wps:cNvSpPr txBox="1"/>
+                            <wps:spPr>
+                              <a:xfrm>
+                                <a:off x="0" y="0"/>
+                                <a:ext cx="778040" cy="572494"/>
+                              </a:xfrm>
+                              <a:prstGeom prst="rect">
+                                <a:avLst/>
+                              </a:prstGeom>
+                              <a:noFill/>
+                              <a:ln w="6350">
+                                <a:noFill/>
+                              </a:ln>
+                            </wps:spPr>
+                            <wps:txbx>
+                              <w:txbxContent>
+                                <w:p>
+                                  <w:pPr>
+                                    <w:rPr>
+                                      <w:b/>
+                                      <w:color w:val="FF0000"/>
+                                      <w:sz w:val="40"/>
+                                      <w:szCs w:val="40"/>
+                                    </w:rPr>
+                                  </w:pPr>
+                                  <w:r>
+                                    <w:rPr>
+                                      <w:rFonts w:hint="eastAsia"/>
+                                      <w:b/>
+                                      <w:color w:val="FF0000"/>
+                                      <w:sz w:val="40"/>
+                                      <w:szCs w:val="40"/>
+                                    </w:rPr>
+                                    <w:t>Syn</w:t>
+                                  </w:r>
+                                  <w:r>
+                                    <w:rPr>
+                                      <w:rFonts w:hint="eastAsia"/>
+                                      <w:b/>
+                                      <w:color w:val="FF0000"/>
+                                      <w:sz w:val="40"/>
+                                      <w:szCs w:val="40"/>
+                                    </w:rPr>
+                                    <w:t>2</w:t>
+                                  </w:r>
+                                </w:p>
+                              </w:txbxContent>
+                            </wps:txbx>
+                            <wps:bodyPr rot="0" spcFirstLastPara="0" vertOverflow="overflow" horzOverflow="overflow" vert="horz" wrap="square" lIns="91440" tIns="45720" rIns="91440" bIns="45720" numCol="1" spcCol="0" rtlCol="0" fromWordArt="0" anchor="t" anchorCtr="0" forceAA="0" compatLnSpc="1">
+                              <a:prstTxWarp prst="textNoShape">
+                                <a:avLst/>
+                              </a:prstTxWarp>
+                              <a:noAutofit/>
+                            </wps:bodyPr>
+                          </wps:wsp>
+                        </a:graphicData>
+                      </a:graphic>
+                      <wp14:sizeRelH relativeFrom="margin">
+                        <wp14:pctWidth>0</wp14:pctWidth>
+                      </wp14:sizeRelH>
+                      <wp14:sizeRelV relativeFrom="margin">
+                        <wp14:pctHeight>0</wp14:pctHeight>
+                      </wp14:sizeRelV>
+                    </wp:anchor>
+                  </w:drawing>
+                </mc:Choice>
+                <mc:Fallback>
+                  <w:pict>
+                    <v:shape w14:anchorId="419B0E73" id="文字方塊 29" o:spid="_x0000_s1028" type="#_x0000_t202" style="position:absolute;left:0;text-align:left;margin-left:164.45pt;margin-top:238.95pt;width:61.25pt;height:45.1pt;z-index:251684864;visibility:visible;mso-wrap-style:square;mso-width-percent:0;mso-height-percent:0;mso-wrap-distance-left:9pt;mso-wrap-distance-top:0;mso-wrap-distance-right:9pt;mso-wrap-distance-bottom:0;mso-position-horizontal:absolute;mso-position-horizontal-relative:text;mso-position-vertical:absolute;mso-position-vertical-relative:text;mso-width-percent:0;mso-height-percent:0;mso-width-relative:margin;mso-height-relative:margin;v-text-anchor:top" o:gfxdata="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" filled="f" stroked="f" strokeweight=".5pt">
+                      <v:textbox>
+                        <w:txbxContent>
+                          <w:p>
+                            <w:pPr>
+                              <w:rPr>
+                                <w:b/>
+                                <w:color w:val="FF0000"/>
+                                <w:sz w:val="40"/>
+                                <w:szCs w:val="40"/>
+                              </w:rPr>
+                            </w:pPr>
+                            <w:r>
+                              <w:rPr>
+                                <w:rFonts w:hint="eastAsia"/>
+                                <w:b/>
+                                <w:color w:val="FF0000"/>
+                                <w:sz w:val="40"/>
+                                <w:szCs w:val="40"/>
+                              </w:rPr>
+                              <w:t>Syn</w:t>
+                            </w:r>
+                            <w:r>
+                              <w:rPr>
+                                <w:rFonts w:hint="eastAsia"/>
+                                <w:b/>
+                                <w:color w:val="FF0000"/>
+                                <w:sz w:val="40"/>
+                                <w:szCs w:val="40"/>
+                              </w:rPr>
+                              <w:t>2</w:t>
+                            </w:r>
+                          </w:p>
+                        </w:txbxContent>
+                      </v:textbox>
+                    </v:shape>
+                  </w:pict>
+                </mc:Fallback>
+              </mc:AlternateContent>
+            </w:r>
+            <w:r>
+              <w:rPr>
+                <w:rFonts w:ascii="Times New Roman" w:hAnsi="Times New Roman" w:cs="Times New Roman" w:hint="eastAsia"/>
+                <w:noProof/>
+                <w:sz w:val="36"/>
+                <w:szCs w:val="36"/>
+              </w:rPr>
+              <w:drawing>
+                <wp:inline distT="0" distB="0" distL="0" distR="0" wp14:anchorId="586F9326" wp14:editId="4B6D05D3">
+                  <wp:extent cx="3027045" cy="4787661"/>
+                  <wp:effectExtent l="0" t="0" r="1905" b="0"/>
+                  <wp:docPr id="22" name="圖片 22"/>
+                  <wp:cNvGraphicFramePr>
+                    <a:graphicFrameLocks xmlns:a="http://schemas.openxmlformats.org/drawingml/2006/main" noChangeAspect="1"/>
+                  </wp:cNvGraphicFramePr>
+                  <a:graphic xmlns:a="http://schemas.openxmlformats.org/drawingml/2006/main">
+                    <a:graphicData uri="http://schemas.openxmlformats.org/drawingml/2006/picture">
+                      <pic:pic xmlns:pic="http://schemas.openxmlformats.org/drawingml/2006/picture">
+                        <pic:nvPicPr>
+                          <pic:cNvPr id="22" name="syn2.png"/>
+                          <pic:cNvPicPr/>
+                        </pic:nvPicPr>
+                        <pic:blipFill rotWithShape="1">
+                          <a:blip r:embed="rId17">
+                            <a:extLst>
+                              <a:ext uri="{28A0092B-C50C-407E-A947-70E740481C1C}">
+                                <a14:useLocalDpi xmlns:a14="http://schemas.microsoft.com/office/drawing/2010/main" val="0"/>
+                              </a:ext>
+                            </a:extLst>
+                          </a:blip>
+                          <a:srcRect r="69273"/>
+                          <a:stretch/>
+                        </pic:blipFill>
+                        <pic:spPr bwMode="auto">
+                          <a:xfrm>
+                            <a:off x="0" y="0"/>
+                            <a:ext cx="3073353" cy="4860903"/>
+                          </a:xfrm>
+                          <a:prstGeom prst="rect">
+                            <a:avLst/>
+                          </a:prstGeom>
+                          <a:ln>
+                            <a:noFill/>
+                          </a:ln>
+                          <a:extLst>
+                            <a:ext uri="{53640926-AAD7-44D8-BBD7-CCE9431645EC}">
+                              <a14:shadowObscured xmlns:a14="http://schemas.microsoft.com/office/drawing/2010/main"/>
+                            </a:ext>
+                          </a:extLst>
+                        </pic:spPr>
+                      </pic:pic>
+                    </a:graphicData>
+                  </a:graphic>
+                </wp:inline>
+              </w:drawing>
+            </w:r>
+          </w:p>
+        </w:tc>
+      </w:tr>
+    </w:tbl>
+    <w:p>
+      <w:r>
+        <w:br w:type="page"/>
+      </w:r>
+    </w:p>
+    <w:tbl>
+      <w:tblPr>
+        <w:tblStyle w:val="a8"/>
+        <w:tblW w:w="0" w:type="auto"/>
+        <w:tblLayout w:type="fixed"/>
+        <w:tblLook w:val="04A0" w:firstRow="1" w:lastRow="0" w:firstColumn="1" w:lastColumn="0" w:noHBand="0" w:noVBand="1"/>
+      </w:tblPr>
+      <w:tblGrid>
+        <w:gridCol w:w="3681"/>
+        <w:gridCol w:w="7109"/>
+      </w:tblGrid>
+      <w:tr>
+        <w:trPr>
+          <w:trHeight w:val="682"/>
+        </w:trPr>
+        <w:tc>
+          <w:tcPr>
+            <w:tcW w:w="10790" w:type="dxa"/>
+            <w:gridSpan w:val="2"/>
+          </w:tcPr>
+          <w:p>
+            <w:pPr>
+              <w:pStyle w:val="a3"/>
+              <w:jc w:val="center"/>
+              <w:rPr>
+                <w:rFonts w:ascii="Times New Roman" w:hAnsi="Times New Roman" w:cs="Times New Roman" w:hint="eastAsia"/>
+                <w:noProof/>
+                <w:sz w:val="36"/>
+                <w:szCs w:val="36"/>
+              </w:rPr>
+            </w:pPr>
+            <w:r>
+              <w:rPr>
+                <w:rFonts w:ascii="Times New Roman" w:hAnsi="Times New Roman" w:cs="Times New Roman" w:hint="eastAsia"/>
+                <w:noProof/>
+                <w:sz w:val="36"/>
+                <w:szCs w:val="36"/>
+              </w:rPr>
+              <w:lastRenderedPageBreak/>
+              <w:t>Superlint</w:t>
+            </w:r>
+          </w:p>
+        </w:tc>
+      </w:tr>
+      <w:tr>
+        <w:trPr>
+          <w:trHeight w:val="1850"/>
+        </w:trPr>
+        <w:tc>
+          <w:tcPr>
+            <w:tcW w:w="10790" w:type="dxa"/>
+            <w:gridSpan w:val="2"/>
+          </w:tcPr>
+          <w:p>
+            <w:pPr>
+              <w:pStyle w:val="a3"/>
+              <w:rPr>
+                <w:rFonts w:ascii="Times New Roman" w:hAnsi="Times New Roman" w:cs="Times New Roman" w:hint="eastAsia"/>
+                <w:noProof/>
+                <w:sz w:val="36"/>
+                <w:szCs w:val="36"/>
+              </w:rPr>
+            </w:pPr>
+            <w:r>
+              <w:rPr>
+                <w:rFonts w:ascii="Times New Roman" w:hAnsi="Times New Roman" w:cs="Times New Roman" w:hint="eastAsia"/>
+                <w:noProof/>
+                <w:sz w:val="36"/>
+                <w:szCs w:val="36"/>
+              </w:rPr>
+              <w:drawing>
+                <wp:inline distT="0" distB="0" distL="0" distR="0">
+                  <wp:extent cx="3514298" cy="4749017"/>
+                  <wp:effectExtent l="0" t="0" r="0" b="0"/>
+                  <wp:docPr id="31" name="圖片 31"/>
+                  <wp:cNvGraphicFramePr>
+                    <a:graphicFrameLocks xmlns:a="http://schemas.openxmlformats.org/drawingml/2006/main" noChangeAspect="1"/>
+                  </wp:cNvGraphicFramePr>
+                  <a:graphic xmlns:a="http://schemas.openxmlformats.org/drawingml/2006/main">
+                    <a:graphicData uri="http://schemas.openxmlformats.org/drawingml/2006/picture">
+                      <pic:pic xmlns:pic="http://schemas.openxmlformats.org/drawingml/2006/picture">
+                        <pic:nvPicPr>
+                          <pic:cNvPr id="31" name="CACHESUPER.png"/>
+                          <pic:cNvPicPr/>
+                        </pic:nvPicPr>
+                        <pic:blipFill rotWithShape="1">
+                          <a:blip r:embed="rId18">
+                            <a:extLst>
+                              <a:ext uri="{28A0092B-C50C-407E-A947-70E740481C1C}">
+                                <a14:useLocalDpi xmlns:a14="http://schemas.microsoft.com/office/drawing/2010/main" val="0"/>
+                              </a:ext>
+                            </a:extLst>
+                          </a:blip>
+                          <a:srcRect r="50429"/>
+                          <a:stretch/>
+                        </pic:blipFill>
+                        <pic:spPr bwMode="auto">
+                          <a:xfrm>
+                            <a:off x="0" y="0"/>
+                            <a:ext cx="3535936" cy="4778258"/>
+                          </a:xfrm>
+                          <a:prstGeom prst="rect">
+                            <a:avLst/>
+                          </a:prstGeom>
+                          <a:ln>
+                            <a:noFill/>
+                          </a:ln>
+                          <a:extLst>
+                            <a:ext uri="{53640926-AAD7-44D8-BBD7-CCE9431645EC}">
+                              <a14:shadowObscured xmlns:a14="http://schemas.microsoft.com/office/drawing/2010/main"/>
+                            </a:ext>
+                          </a:extLst>
+                        </pic:spPr>
+                      </pic:pic>
+                    </a:graphicData>
+                  </a:graphic>
+                </wp:inline>
+              </w:drawing>
+            </w:r>
+          </w:p>
+        </w:tc>
+      </w:tr>
+      <w:tr>
+        <w:trPr>
+          <w:trHeight w:val="454"/>
+        </w:trPr>
+        <w:tc>
+          <w:tcPr>
+            <w:tcW w:w="3681" w:type="dxa"/>
+          </w:tcPr>
+          <w:p>
+            <w:pPr>
+              <w:pStyle w:val="a3"/>
+              <w:jc w:val="center"/>
+              <w:rPr>
+                <w:rFonts w:ascii="Times New Roman" w:hAnsi="Times New Roman" w:cs="Times New Roman" w:hint="eastAsia"/>
+                <w:noProof/>
+                <w:sz w:val="36"/>
+                <w:szCs w:val="36"/>
+              </w:rPr>
+            </w:pPr>
+            <w:r>
+              <w:rPr>
+                <w:rFonts w:ascii="Times New Roman" w:hAnsi="Times New Roman" w:cs="Times New Roman" w:hint="eastAsia"/>
+                <w:noProof/>
+                <w:sz w:val="36"/>
+                <w:szCs w:val="36"/>
+              </w:rPr>
+              <w:t>W</w:t>
+            </w:r>
+            <w:r>
+              <w:rPr>
+                <w:rFonts w:ascii="Times New Roman" w:hAnsi="Times New Roman" w:cs="Times New Roman"/>
+                <w:noProof/>
+                <w:sz w:val="36"/>
+                <w:szCs w:val="36"/>
+              </w:rPr>
+              <w:t>arning E</w:t>
+            </w:r>
+            <w:r>
+              <w:rPr>
+                <w:rFonts w:ascii="Times New Roman" w:hAnsi="Times New Roman" w:cs="Times New Roman" w:hint="eastAsia"/>
+                <w:noProof/>
+                <w:sz w:val="36"/>
+                <w:szCs w:val="36"/>
+              </w:rPr>
+              <w:t>xplantion</w:t>
+            </w:r>
+          </w:p>
+        </w:tc>
+        <w:tc>
+          <w:tcPr>
+            <w:tcW w:w="7109" w:type="dxa"/>
+          </w:tcPr>
+          <w:p>
+            <w:pPr>
+              <w:pStyle w:val="a3"/>
+              <w:rPr>
+                <w:rFonts w:ascii="Times New Roman" w:hAnsi="Times New Roman" w:cs="Times New Roman"/>
+                <w:noProof/>
+                <w:sz w:val="24"/>
+                <w:szCs w:val="24"/>
+              </w:rPr>
+            </w:pPr>
+            <w:r>
+              <w:rPr>
+                <w:rFonts w:ascii="Times New Roman" w:hAnsi="Times New Roman" w:cs="Times New Roman"/>
+                <w:noProof/>
+                <w:sz w:val="24"/>
+                <w:szCs w:val="24"/>
+              </w:rPr>
+              <w:t>F</w:t>
+            </w:r>
+            <w:r>
+              <w:rPr>
+                <w:rFonts w:ascii="Times New Roman" w:hAnsi="Times New Roman" w:cs="Times New Roman" w:hint="eastAsia"/>
+                <w:noProof/>
+                <w:sz w:val="24"/>
+                <w:szCs w:val="24"/>
+              </w:rPr>
+              <w:t xml:space="preserve">ile </w:t>
+            </w:r>
+            <w:r>
+              <w:rPr>
+                <w:rFonts w:ascii="Times New Roman" w:hAnsi="Times New Roman" w:cs="Times New Roman"/>
+                <w:noProof/>
+                <w:sz w:val="24"/>
+                <w:szCs w:val="24"/>
+              </w:rPr>
+              <w:t>forma</w:t>
+            </w:r>
+            <w:r>
+              <w:rPr>
+                <w:rFonts w:ascii="Times New Roman" w:hAnsi="Times New Roman" w:cs="Times New Roman" w:hint="eastAsia"/>
+                <w:noProof/>
+                <w:sz w:val="24"/>
+                <w:szCs w:val="24"/>
+              </w:rPr>
+              <w:t xml:space="preserve">t </w:t>
+            </w:r>
+            <w:r>
+              <w:rPr>
+                <w:rFonts w:ascii="Times New Roman" w:hAnsi="Times New Roman" w:cs="Times New Roman" w:hint="eastAsia"/>
+                <w:noProof/>
+                <w:sz w:val="24"/>
+                <w:szCs w:val="24"/>
+              </w:rPr>
+              <w:t>為命名沒有和</w:t>
+            </w:r>
+            <w:r>
+              <w:rPr>
+                <w:rFonts w:ascii="Times New Roman" w:hAnsi="Times New Roman" w:cs="Times New Roman" w:hint="eastAsia"/>
+                <w:noProof/>
+                <w:sz w:val="24"/>
+                <w:szCs w:val="24"/>
+              </w:rPr>
+              <w:t xml:space="preserve">module </w:t>
+            </w:r>
+            <w:r>
+              <w:rPr>
+                <w:rFonts w:ascii="Times New Roman" w:hAnsi="Times New Roman" w:cs="Times New Roman" w:hint="eastAsia"/>
+                <w:noProof/>
+                <w:sz w:val="24"/>
+                <w:szCs w:val="24"/>
+              </w:rPr>
+              <w:t>同名</w:t>
+            </w:r>
+            <w:r>
+              <w:rPr>
+                <w:rFonts w:ascii="Times New Roman" w:hAnsi="Times New Roman" w:cs="Times New Roman" w:hint="eastAsia"/>
+                <w:noProof/>
+                <w:sz w:val="24"/>
+                <w:szCs w:val="24"/>
+              </w:rPr>
+              <w:t xml:space="preserve"> </w:t>
+            </w:r>
+            <w:r>
+              <w:rPr>
+                <w:rFonts w:ascii="Times New Roman" w:hAnsi="Times New Roman" w:cs="Times New Roman" w:hint="eastAsia"/>
+                <w:noProof/>
+                <w:sz w:val="24"/>
+                <w:szCs w:val="24"/>
+              </w:rPr>
+              <w:t>不影響</w:t>
+            </w:r>
+            <w:r>
+              <w:rPr>
+                <w:rFonts w:ascii="Times New Roman" w:hAnsi="Times New Roman" w:cs="Times New Roman" w:hint="eastAsia"/>
+                <w:noProof/>
+                <w:sz w:val="24"/>
+                <w:szCs w:val="24"/>
+              </w:rPr>
+              <w:t>合成</w:t>
+            </w:r>
+          </w:p>
+          <w:p>
+            <w:pPr>
+              <w:pStyle w:val="a3"/>
+              <w:rPr>
+                <w:rFonts w:ascii="Times New Roman" w:hAnsi="Times New Roman" w:cs="Times New Roman" w:hint="eastAsia"/>
+                <w:noProof/>
+                <w:sz w:val="36"/>
+                <w:szCs w:val="36"/>
+              </w:rPr>
+            </w:pPr>
+            <w:r>
+              <w:rPr>
+                <w:rFonts w:ascii="Times New Roman" w:hAnsi="Times New Roman" w:cs="Times New Roman"/>
+                <w:noProof/>
+                <w:sz w:val="24"/>
+                <w:szCs w:val="24"/>
+              </w:rPr>
+              <w:t>C</w:t>
+            </w:r>
+            <w:r>
+              <w:rPr>
+                <w:rFonts w:ascii="Times New Roman" w:hAnsi="Times New Roman" w:cs="Times New Roman" w:hint="eastAsia"/>
+                <w:noProof/>
+                <w:sz w:val="24"/>
+                <w:szCs w:val="24"/>
+              </w:rPr>
+              <w:t xml:space="preserve">oding </w:t>
+            </w:r>
+            <w:r>
+              <w:rPr>
+                <w:rFonts w:ascii="Times New Roman" w:hAnsi="Times New Roman" w:cs="Times New Roman"/>
+                <w:noProof/>
+                <w:sz w:val="24"/>
+                <w:szCs w:val="24"/>
+              </w:rPr>
+              <w:t xml:space="preserve">style </w:t>
+            </w:r>
+            <w:r>
+              <w:rPr>
+                <w:rFonts w:ascii="Times New Roman" w:hAnsi="Times New Roman" w:cs="Times New Roman" w:hint="eastAsia"/>
+                <w:noProof/>
+                <w:sz w:val="24"/>
+                <w:szCs w:val="24"/>
+              </w:rPr>
+              <w:t>是因為寫法習慣的問題</w:t>
+            </w:r>
+            <w:r>
+              <w:rPr>
+                <w:rFonts w:ascii="Times New Roman" w:hAnsi="Times New Roman" w:cs="Times New Roman" w:hint="eastAsia"/>
+                <w:noProof/>
+                <w:sz w:val="24"/>
+                <w:szCs w:val="24"/>
+              </w:rPr>
+              <w:t xml:space="preserve"> combination </w:t>
+            </w:r>
+            <w:r>
+              <w:rPr>
+                <w:rFonts w:ascii="Times New Roman" w:hAnsi="Times New Roman" w:cs="Times New Roman" w:hint="eastAsia"/>
+                <w:noProof/>
+                <w:sz w:val="24"/>
+                <w:szCs w:val="24"/>
+              </w:rPr>
+              <w:t>電路中</w:t>
+            </w:r>
+            <w:r>
+              <w:rPr>
+                <w:rFonts w:ascii="Times New Roman" w:hAnsi="Times New Roman" w:cs="Times New Roman" w:hint="eastAsia"/>
+                <w:noProof/>
+                <w:sz w:val="24"/>
+                <w:szCs w:val="24"/>
+              </w:rPr>
+              <w:t xml:space="preserve"> </w:t>
+            </w:r>
+            <w:r>
+              <w:rPr>
+                <w:rFonts w:ascii="Times New Roman" w:hAnsi="Times New Roman" w:cs="Times New Roman" w:hint="eastAsia"/>
+                <w:noProof/>
+                <w:sz w:val="24"/>
+                <w:szCs w:val="24"/>
+              </w:rPr>
+              <w:t>會有接線來自</w:t>
+            </w:r>
+            <w:r>
+              <w:rPr>
+                <w:rFonts w:ascii="Times New Roman" w:hAnsi="Times New Roman" w:cs="Times New Roman" w:hint="eastAsia"/>
+                <w:noProof/>
+                <w:sz w:val="24"/>
+                <w:szCs w:val="24"/>
+              </w:rPr>
+              <w:t xml:space="preserve"> </w:t>
+            </w:r>
+            <w:r>
+              <w:rPr>
+                <w:rFonts w:ascii="Times New Roman" w:hAnsi="Times New Roman" w:cs="Times New Roman" w:hint="eastAsia"/>
+                <w:noProof/>
+                <w:sz w:val="24"/>
+                <w:szCs w:val="24"/>
+              </w:rPr>
+              <w:t xml:space="preserve">sequential </w:t>
+            </w:r>
+            <w:r>
+              <w:rPr>
+                <w:rFonts w:ascii="Times New Roman" w:hAnsi="Times New Roman" w:cs="Times New Roman" w:hint="eastAsia"/>
+                <w:noProof/>
+                <w:sz w:val="24"/>
+                <w:szCs w:val="24"/>
+              </w:rPr>
+              <w:t>的區塊</w:t>
+            </w:r>
+            <w:r>
+              <w:rPr>
+                <w:rFonts w:ascii="Times New Roman" w:hAnsi="Times New Roman" w:cs="Times New Roman" w:hint="eastAsia"/>
+                <w:noProof/>
+                <w:sz w:val="24"/>
+                <w:szCs w:val="24"/>
+              </w:rPr>
+              <w:t xml:space="preserve"> </w:t>
+            </w:r>
+            <w:r>
+              <w:rPr>
+                <w:rFonts w:ascii="Times New Roman" w:hAnsi="Times New Roman" w:cs="Times New Roman" w:hint="eastAsia"/>
+                <w:noProof/>
+                <w:sz w:val="24"/>
+                <w:szCs w:val="24"/>
+              </w:rPr>
+              <w:t>不影響合成</w:t>
+            </w:r>
+            <w:r>
+              <w:rPr>
+                <w:rFonts w:ascii="Times New Roman" w:hAnsi="Times New Roman" w:cs="Times New Roman" w:hint="eastAsia"/>
+                <w:noProof/>
+                <w:sz w:val="24"/>
+                <w:szCs w:val="24"/>
+              </w:rPr>
+              <w:t xml:space="preserve"> </w:t>
+            </w:r>
+            <w:r>
+              <w:rPr>
+                <w:rFonts w:ascii="Times New Roman" w:hAnsi="Times New Roman" w:cs="Times New Roman" w:hint="eastAsia"/>
+                <w:noProof/>
+                <w:sz w:val="24"/>
+                <w:szCs w:val="24"/>
+              </w:rPr>
+              <w:t>一樣適合出</w:t>
+            </w:r>
+            <w:r>
+              <w:rPr>
+                <w:rFonts w:ascii="Times New Roman" w:hAnsi="Times New Roman" w:cs="Times New Roman" w:hint="eastAsia"/>
+                <w:noProof/>
+                <w:sz w:val="24"/>
+                <w:szCs w:val="24"/>
+              </w:rPr>
+              <w:t>flipflop</w:t>
+            </w:r>
+          </w:p>
+        </w:tc>
+      </w:tr>
+      <w:tr>
+        <w:trPr>
+          <w:trHeight w:val="516"/>
+        </w:trPr>
+        <w:tc>
+          <w:tcPr>
+            <w:tcW w:w="3681" w:type="dxa"/>
+          </w:tcPr>
+          <w:p>
+            <w:pPr>
+              <w:pStyle w:val="a3"/>
+              <w:jc w:val="center"/>
+              <w:rPr>
+                <w:rFonts w:ascii="Times New Roman" w:hAnsi="Times New Roman" w:cs="Times New Roman" w:hint="eastAsia"/>
+                <w:noProof/>
+                <w:sz w:val="36"/>
+                <w:szCs w:val="36"/>
+              </w:rPr>
+            </w:pPr>
+            <w:r>
+              <w:rPr>
+                <w:rFonts w:ascii="Times New Roman" w:hAnsi="Times New Roman" w:cs="Times New Roman"/>
+                <w:noProof/>
+                <w:sz w:val="36"/>
+                <w:szCs w:val="36"/>
+              </w:rPr>
+              <w:t>Superlint within 95%</w:t>
+            </w:r>
+          </w:p>
+        </w:tc>
+        <w:tc>
+          <w:tcPr>
+            <w:tcW w:w="7109" w:type="dxa"/>
+          </w:tcPr>
+          <w:p>
+            <w:pPr>
+              <w:pStyle w:val="a3"/>
+              <w:jc w:val="center"/>
+              <w:rPr>
+                <w:rFonts w:ascii="Times New Roman" w:hAnsi="Times New Roman" w:cs="Times New Roman" w:hint="eastAsia"/>
+                <w:noProof/>
+                <w:sz w:val="36"/>
+                <w:szCs w:val="36"/>
+              </w:rPr>
+            </w:pPr>
+            <w:r>
+              <w:rPr>
+                <w:rFonts w:ascii="Times New Roman" w:hAnsi="Times New Roman" w:cs="Times New Roman"/>
+                <w:noProof/>
+                <w:sz w:val="36"/>
+                <w:szCs w:val="36"/>
+              </w:rPr>
+              <w:t>/</w:t>
+            </w:r>
+            <w:r>
+              <w:rPr>
+                <w:rFonts w:ascii="Times New Roman" w:hAnsi="Times New Roman" w:cs="Times New Roman"/>
+                <w:noProof/>
+                <w:sz w:val="36"/>
+                <w:szCs w:val="36"/>
+              </w:rPr>
+              <w:t xml:space="preserve">    </w:t>
+            </w:r>
+            <w:r>
+              <w:rPr>
+                <w:rFonts w:ascii="Times New Roman" w:hAnsi="Times New Roman" w:cs="Times New Roman"/>
+                <w:noProof/>
+                <w:sz w:val="36"/>
+                <w:szCs w:val="36"/>
+              </w:rPr>
+              <w:t>=</w:t>
+            </w:r>
+            <w:r>
+              <w:rPr>
+                <w:rFonts w:ascii="Times New Roman" w:hAnsi="Times New Roman" w:cs="Times New Roman"/>
+                <w:noProof/>
+                <w:sz w:val="36"/>
+                <w:szCs w:val="36"/>
+              </w:rPr>
+              <w:t xml:space="preserve">      </w:t>
+            </w:r>
+            <w:r>
+              <w:rPr>
+                <w:rFonts w:ascii="Times New Roman" w:hAnsi="Times New Roman" w:cs="Times New Roman" w:hint="eastAsia"/>
+                <w:noProof/>
+                <w:sz w:val="36"/>
+                <w:szCs w:val="36"/>
+              </w:rPr>
+              <w:t>&gt;95%</w:t>
+            </w:r>
+          </w:p>
+        </w:tc>
+      </w:tr>
+    </w:tbl>
+    <w:p>
+      <w:r>
+        <w:br w:type="page"/>
+      </w:r>
+    </w:p>
+    <w:tbl>
+      <w:tblPr>
+        <w:tblStyle w:val="a8"/>
+        <w:tblW w:w="0" w:type="auto"/>
+        <w:tblLayout w:type="fixed"/>
+        <w:tblLook w:val="04A0" w:firstRow="1" w:lastRow="0" w:firstColumn="1" w:lastColumn="0" w:noHBand="0" w:noVBand="1"/>
+      </w:tblPr>
+      <w:tblGrid>
+        <w:gridCol w:w="10790"/>
+      </w:tblGrid>
+      <w:tr>
+        <w:trPr>
+          <w:trHeight w:val="96"/>
+        </w:trPr>
+        <w:tc>
+          <w:tcPr>
+            <w:tcW w:w="10790" w:type="dxa"/>
+          </w:tcPr>
+          <w:p>
+            <w:pPr>
+              <w:pStyle w:val="a3"/>
+              <w:jc w:val="center"/>
+              <w:rPr>
+                <w:rFonts w:ascii="Times New Roman" w:hAnsi="Times New Roman" w:cs="Times New Roman" w:hint="eastAsia"/>
+                <w:noProof/>
+                <w:sz w:val="36"/>
+                <w:szCs w:val="36"/>
+              </w:rPr>
+            </w:pPr>
+            <w:r>
+              <w:rPr>
+                <w:rFonts w:ascii="Times New Roman" w:hAnsi="Times New Roman" w:cs="Times New Roman" w:hint="eastAsia"/>
+                <w:noProof/>
+                <w:sz w:val="36"/>
+                <w:szCs w:val="36"/>
+              </w:rPr>
+              <w:lastRenderedPageBreak/>
+              <w:t>心得</w:t>
+            </w:r>
+          </w:p>
+        </w:tc>
+      </w:tr>
+      <w:tr>
+        <w:trPr>
+          <w:trHeight w:val="12833"/>
+        </w:trPr>
+        <w:tc>
+          <w:tcPr>
+            <w:tcW w:w="10790" w:type="dxa"/>
+          </w:tcPr>
+          <w:p>
+            <w:pPr>
+              <w:pStyle w:val="a3"/>
+              <w:rPr>
+                <w:rFonts w:ascii="Times New Roman" w:hAnsi="Times New Roman" w:cs="Times New Roman" w:hint="eastAsia"/>
+                <w:noProof/>
+                <w:sz w:val="36"/>
+                <w:szCs w:val="36"/>
+              </w:rPr>
+            </w:pPr>
+          </w:p>
+        </w:tc>
+      </w:tr>
+    </w:tbl>
+    <w:p>
+      <w:pPr>
+        <w:pStyle w:val="a3"/>
+        <w:rPr>
+          <w:rFonts w:ascii="Times New Roman" w:hAnsi="Times New Roman" w:cs="Times New Roman" w:hint="eastAsia"/>
+          <w:sz w:val="36"/>
+          <w:szCs w:val="36"/>
+        </w:rPr>
+      </w:pPr>
     </w:p>
     <w:sectPr>
       <w:pgSz w:w="12240" w:h="15840"/>
-      <w:pgMar w:top="1440" w:right="1800" w:bottom="1440" w:left="1800" w:header="720" w:footer="720" w:gutter="0"/>
+      <w:pgMar w:top="720" w:right="720" w:bottom="720" w:left="720" w:header="720" w:footer="720" w:gutter="0"/>
       <w:cols w:space="720"/>
       <w:docGrid w:linePitch="360"/>
     </w:sectPr>
@@ -659,7 +4184,7 @@
 </file>
 
 <file path=word/endnotes.xml><?xml version="1.0" encoding="utf-8"?>
-<w:endnotes xmlns:wpc="http://schemas.microsoft.com/office/word/2010/wordprocessingCanvas" xmlns:cx="http://schemas.microsoft.com/office/drawing/2014/chartex" xmlns:cx1="http://schemas.microsoft.com/office/drawing/2015/9/8/chartex" xmlns:cx2="http://schemas.microsoft.com/office/drawing/2015/10/21/chartex" xmlns:cx3="http://schemas.microsoft.com/office/drawing/2016/5/9/chartex" xmlns:cx4="http://schemas.microsoft.com/office/drawing/2016/5/10/chartex" xmlns:cx5="http://schemas.microsoft.com/office/drawing/2016/5/11/chartex" xmlns:cx6="http://schemas.microsoft.com/office/drawing/2016/5/12/chartex" xmlns:cx7="http://schemas.microsoft.com/office/drawing/2016/5/13/chartex" xmlns:cx8="http://schemas.microsoft.com/office/drawing/2016/5/14/chartex" xmlns:mc="http://schemas.openxmlformats.org/markup-compatibility/2006" xmlns:aink="http://schemas.microsoft.com/office/drawing/2016/ink" xmlns:am3d="http://schemas.microsoft.com/office/drawing/2017/model3d" xmlns:o="urn:schemas-microsoft-com:office:office" xmlns:r="http://schemas.openxmlformats.org/officeDocument/2006/relationships" xmlns:m="http://schemas.openxmlformats.org/officeDocument/2006/math" xmlns:v="urn:schemas-microsoft-com:vml" xmlns:wp14="http://schemas.microsoft.com/office/word/2010/wordprocessingDrawing" xmlns:wp="http://schemas.openxmlformats.org/drawingml/2006/wordprocessingDrawing" xmlns:w10="urn:schemas-microsoft-com:office:word" xmlns:w="http://schemas.openxmlformats.org/wordprocessingml/2006/main" xmlns:w14="http://schemas.microsoft.com/office/word/2010/wordml" xmlns:w15="http://schemas.microsoft.com/office/word/2012/wordml" xmlns:w16cid="http://schemas.microsoft.com/office/word/2016/wordml/cid" xmlns:w16se="http://schemas.microsoft.com/office/word/2015/wordml/symex" xmlns:wpg="http://schemas.microsoft.com/office/word/2010/wordprocessingGroup" xmlns:wpi="http://schemas.microsoft.com/office/word/2010/wordprocessingInk" xmlns:wne="http://schemas.microsoft.com/office/word/2006/wordml" xmlns:wps="http://schemas.microsoft.com/office/word/2010/wordprocessingShape" mc:Ignorable="w14 w15 w16se w16cid wp14">
+<w:endnotes xmlns:wpc="http://schemas.microsoft.com/office/word/2010/wordprocessingCanvas" xmlns:cx="http://schemas.microsoft.com/office/drawing/2014/chartex" xmlns:mc="http://schemas.openxmlformats.org/markup-compatibility/2006" xmlns:o="urn:schemas-microsoft-com:office:office" xmlns:r="http://schemas.openxmlformats.org/officeDocument/2006/relationships" xmlns:m="http://schemas.openxmlformats.org/officeDocument/2006/math" xmlns:v="urn:schemas-microsoft-com:vml" xmlns:wp14="http://schemas.microsoft.com/office/word/2010/wordprocessingDrawing" xmlns:wp="http://schemas.openxmlformats.org/drawingml/2006/wordprocessingDrawing" xmlns:w10="urn:schemas-microsoft-com:office:word" xmlns:w="http://schemas.openxmlformats.org/wordprocessingml/2006/main" xmlns:w14="http://schemas.microsoft.com/office/word/2010/wordml" xmlns:w15="http://schemas.microsoft.com/office/word/2012/wordml" xmlns:w16se="http://schemas.microsoft.com/office/word/2015/wordml/symex" xmlns:wpg="http://schemas.microsoft.com/office/word/2010/wordprocessingGroup" xmlns:wpi="http://schemas.microsoft.com/office/word/2010/wordprocessingInk" xmlns:wne="http://schemas.microsoft.com/office/word/2006/wordml" xmlns:wps="http://schemas.microsoft.com/office/word/2010/wordprocessingShape" mc:Ignorable="w14 w15 w16se wp14">
   <w:endnote w:type="separator" w:id="-1">
     <w:p>
       <w:pPr>
@@ -684,7 +4209,7 @@
 </file>
 
 <file path=word/footnotes.xml><?xml version="1.0" encoding="utf-8"?>
-<w:footnotes xmlns:wpc="http://schemas.microsoft.com/office/word/2010/wordprocessingCanvas" xmlns:cx="http://schemas.microsoft.com/office/drawing/2014/chartex" xmlns:cx1="http://schemas.microsoft.com/office/drawing/2015/9/8/chartex" xmlns:cx2="http://schemas.microsoft.com/office/drawing/2015/10/21/chartex" xmlns:cx3="http://schemas.microsoft.com/office/drawing/2016/5/9/chartex" xmlns:cx4="http://schemas.microsoft.com/office/drawing/2016/5/10/chartex" xmlns:cx5="http://schemas.microsoft.com/office/drawing/2016/5/11/chartex" xmlns:cx6="http://schemas.microsoft.com/office/drawing/2016/5/12/chartex" xmlns:cx7="http://schemas.microsoft.com/office/drawing/2016/5/13/chartex" xmlns:cx8="http://schemas.microsoft.com/office/drawing/2016/5/14/chartex" xmlns:mc="http://schemas.openxmlformats.org/markup-compatibility/2006" xmlns:aink="http://schemas.microsoft.com/office/drawing/2016/ink" xmlns:am3d="http://schemas.microsoft.com/office/drawing/2017/model3d" xmlns:o="urn:schemas-microsoft-com:office:office" xmlns:r="http://schemas.openxmlformats.org/officeDocument/2006/relationships" xmlns:m="http://schemas.openxmlformats.org/officeDocument/2006/math" xmlns:v="urn:schemas-microsoft-com:vml" xmlns:wp14="http://schemas.microsoft.com/office/word/2010/wordprocessingDrawing" xmlns:wp="http://schemas.openxmlformats.org/drawingml/2006/wordprocessingDrawing" xmlns:w10="urn:schemas-microsoft-com:office:word" xmlns:w="http://schemas.openxmlformats.org/wordprocessingml/2006/main" xmlns:w14="http://schemas.microsoft.com/office/word/2010/wordml" xmlns:w15="http://schemas.microsoft.com/office/word/2012/wordml" xmlns:w16cid="http://schemas.microsoft.com/office/word/2016/wordml/cid" xmlns:w16se="http://schemas.microsoft.com/office/word/2015/wordml/symex" xmlns:wpg="http://schemas.microsoft.com/office/word/2010/wordprocessingGroup" xmlns:wpi="http://schemas.microsoft.com/office/word/2010/wordprocessingInk" xmlns:wne="http://schemas.microsoft.com/office/word/2006/wordml" xmlns:wps="http://schemas.microsoft.com/office/word/2010/wordprocessingShape" mc:Ignorable="w14 w15 w16se w16cid wp14">
+<w:footnotes xmlns:wpc="http://schemas.microsoft.com/office/word/2010/wordprocessingCanvas" xmlns:cx="http://schemas.microsoft.com/office/drawing/2014/chartex" xmlns:mc="http://schemas.openxmlformats.org/markup-compatibility/2006" xmlns:o="urn:schemas-microsoft-com:office:office" xmlns:r="http://schemas.openxmlformats.org/officeDocument/2006/relationships" xmlns:m="http://schemas.openxmlformats.org/officeDocument/2006/math" xmlns:v="urn:schemas-microsoft-com:vml" xmlns:wp14="http://schemas.microsoft.com/office/word/2010/wordprocessingDrawing" xmlns:wp="http://schemas.openxmlformats.org/drawingml/2006/wordprocessingDrawing" xmlns:w10="urn:schemas-microsoft-com:office:word" xmlns:w="http://schemas.openxmlformats.org/wordprocessingml/2006/main" xmlns:w14="http://schemas.microsoft.com/office/word/2010/wordml" xmlns:w15="http://schemas.microsoft.com/office/word/2012/wordml" xmlns:w16se="http://schemas.microsoft.com/office/word/2015/wordml/symex" xmlns:wpg="http://schemas.microsoft.com/office/word/2010/wordprocessingGroup" xmlns:wpi="http://schemas.microsoft.com/office/word/2010/wordprocessingInk" xmlns:wne="http://schemas.microsoft.com/office/word/2006/wordml" xmlns:wps="http://schemas.microsoft.com/office/word/2010/wordprocessingShape" mc:Ignorable="w14 w15 w16se wp14">
   <w:footnote w:type="separator" w:id="-1">
     <w:p>
       <w:pPr>
@@ -709,7 +4234,7 @@
 </file>
 
 <file path=word/styles.xml><?xml version="1.0" encoding="utf-8"?>
-<w:styles xmlns:mc="http://schemas.openxmlformats.org/markup-compatibility/2006" xmlns:r="http://schemas.openxmlformats.org/officeDocument/2006/relationships" xmlns:w="http://schemas.openxmlformats.org/wordprocessingml/2006/main" xmlns:w14="http://schemas.microsoft.com/office/word/2010/wordml" xmlns:w15="http://schemas.microsoft.com/office/word/2012/wordml" xmlns:w16cid="http://schemas.microsoft.com/office/word/2016/wordml/cid" xmlns:w16se="http://schemas.microsoft.com/office/word/2015/wordml/symex" mc:Ignorable="w14 w15 w16se w16cid">
+<w:styles xmlns:mc="http://schemas.openxmlformats.org/markup-compatibility/2006" xmlns:r="http://schemas.openxmlformats.org/officeDocument/2006/relationships" xmlns:w="http://schemas.openxmlformats.org/wordprocessingml/2006/main" xmlns:w14="http://schemas.microsoft.com/office/word/2010/wordml" xmlns:w15="http://schemas.microsoft.com/office/word/2012/wordml" xmlns:w16se="http://schemas.microsoft.com/office/word/2015/wordml/symex" mc:Ignorable="w14 w15 w16se">
   <w:docDefaults>
     <w:rPrDefault>
       <w:rPr>
@@ -725,7 +4250,7 @@
       </w:pPr>
     </w:pPrDefault>
   </w:docDefaults>
-  <w:latentStyles w:defLockedState="0" w:defUIPriority="99" w:defSemiHidden="0" w:defUnhideWhenUsed="0" w:defQFormat="0" w:count="375">
+  <w:latentStyles w:defLockedState="0" w:defUIPriority="99" w:defSemiHidden="0" w:defUnhideWhenUsed="0" w:defQFormat="0" w:count="371">
     <w:lsdException w:name="Normal" w:uiPriority="0" w:qFormat="1"/>
     <w:lsdException w:name="heading 1" w:uiPriority="9" w:qFormat="1"/>
     <w:lsdException w:name="heading 2" w:semiHidden="1" w:uiPriority="9" w:unhideWhenUsed="1" w:qFormat="1"/>
@@ -831,6 +4356,7 @@
     <w:lsdException w:name="HTML Sample" w:semiHidden="1" w:unhideWhenUsed="1"/>
     <w:lsdException w:name="HTML Typewriter" w:semiHidden="1" w:unhideWhenUsed="1"/>
     <w:lsdException w:name="HTML Variable" w:semiHidden="1" w:unhideWhenUsed="1"/>
+    <w:lsdException w:name="Normal Table" w:semiHidden="1" w:unhideWhenUsed="1"/>
     <w:lsdException w:name="annotation subject" w:semiHidden="1" w:unhideWhenUsed="1"/>
     <w:lsdException w:name="No List" w:semiHidden="1" w:unhideWhenUsed="1"/>
     <w:lsdException w:name="Outline List 1" w:semiHidden="1" w:unhideWhenUsed="1"/>
@@ -874,8 +4400,10 @@
     <w:lsdException w:name="Table Elegant" w:semiHidden="1" w:unhideWhenUsed="1"/>
     <w:lsdException w:name="Table Professional" w:semiHidden="1" w:unhideWhenUsed="1"/>
     <w:lsdException w:name="Table Subtle 1" w:semiHidden="1" w:unhideWhenUsed="1"/>
+    <w:lsdException w:name="Table Subtle 2" w:semiHidden="1" w:unhideWhenUsed="1"/>
     <w:lsdException w:name="Table Web 1" w:semiHidden="1" w:unhideWhenUsed="1"/>
     <w:lsdException w:name="Table Web 2" w:semiHidden="1" w:unhideWhenUsed="1"/>
+    <w:lsdException w:name="Table Web 3" w:semiHidden="1" w:unhideWhenUsed="1"/>
     <w:lsdException w:name="Balloon Text" w:semiHidden="1" w:unhideWhenUsed="1"/>
     <w:lsdException w:name="Table Grid" w:uiPriority="39"/>
     <w:lsdException w:name="Table Theme" w:semiHidden="1" w:unhideWhenUsed="1"/>
@@ -1094,10 +4622,6 @@
     <w:lsdException w:name="List Table 5 Dark Accent 6" w:uiPriority="50"/>
     <w:lsdException w:name="List Table 6 Colorful Accent 6" w:uiPriority="51"/>
     <w:lsdException w:name="List Table 7 Colorful Accent 6" w:uiPriority="52"/>
-    <w:lsdException w:name="Mention" w:semiHidden="1" w:unhideWhenUsed="1"/>
-    <w:lsdException w:name="Smart Hyperlink" w:semiHidden="1" w:unhideWhenUsed="1"/>
-    <w:lsdException w:name="Hashtag" w:semiHidden="1" w:unhideWhenUsed="1"/>
-    <w:lsdException w:name="Unresolved Mention" w:semiHidden="1" w:unhideWhenUsed="1"/>
   </w:latentStyles>
   <w:style w:type="paragraph" w:default="1" w:styleId="a">
     <w:name w:val="Normal"/>
@@ -1182,6 +4706,25 @@
     <w:rPr>
       <w:color w:val="808080"/>
     </w:rPr>
+  </w:style>
+  <w:style w:type="table" w:styleId="a8">
+    <w:name w:val="Table Grid"/>
+    <w:basedOn w:val="a1"/>
+    <w:uiPriority w:val="39"/>
+    <w:rsid w:val="007B6F4E"/>
+    <w:pPr>
+      <w:spacing w:after="0" w:line="240" w:lineRule="auto"/>
+    </w:pPr>
+    <w:tblPr>
+      <w:tblBorders>
+        <w:top w:val="single" w:sz="4" w:space="0" w:color="auto"/>
+        <w:left w:val="single" w:sz="4" w:space="0" w:color="auto"/>
+        <w:bottom w:val="single" w:sz="4" w:space="0" w:color="auto"/>
+        <w:right w:val="single" w:sz="4" w:space="0" w:color="auto"/>
+        <w:insideH w:val="single" w:sz="4" w:space="0" w:color="auto"/>
+        <w:insideV w:val="single" w:sz="4" w:space="0" w:color="auto"/>
+      </w:tblBorders>
+    </w:tblPr>
   </w:style>
 </w:styles>
 </file>

</xml_diff>